<commit_message>
Added Auckland 1969 data
</commit_message>
<xml_diff>
--- a/Brian-notes-from-sources.docx
+++ b/Brian-notes-from-sources.docx
@@ -2315,19 +2315,7 @@
         <w:rPr>
           <w:rFonts w:ascii="Times New Roman" w:hAnsi="Times New Roman"/>
         </w:rPr>
-        <w:t>[In general, I don’t find these statistics ver</w:t>
-      </w:r>
-      <w:r>
-        <w:rPr>
-          <w:rFonts w:ascii="Times New Roman" w:hAnsi="Times New Roman"/>
-        </w:rPr>
-        <w:t>y</w:t>
-      </w:r>
-      <w:r>
-        <w:rPr>
-          <w:rFonts w:ascii="Times New Roman" w:hAnsi="Times New Roman"/>
-        </w:rPr>
-        <w:t xml:space="preserve"> helpful. They don’t establish causality, and many things brought about social and economic change during 1960-1975.]</w:t>
+        <w:t>[In general, I don’t find these statistics very helpful. They don’t establish causality, and many things brought about social and economic change during 1960-1975.]</w:t>
       </w:r>
     </w:p>
     <w:p>
@@ -3960,31 +3948,7 @@
         <w:rPr>
           <w:rFonts w:ascii="Times New Roman" w:hAnsi="Times New Roman"/>
         </w:rPr>
-        <w:t>In 1965, one El</w:t>
-      </w:r>
-      <w:r>
-        <w:rPr>
-          <w:rFonts w:ascii="Times New Roman" w:hAnsi="Times New Roman"/>
-        </w:rPr>
-        <w:t>l</w:t>
-      </w:r>
-      <w:r>
-        <w:rPr>
-          <w:rFonts w:ascii="Times New Roman" w:hAnsi="Times New Roman"/>
-        </w:rPr>
-        <w:t>io</w:t>
-      </w:r>
-      <w:r>
-        <w:rPr>
-          <w:rFonts w:ascii="Times New Roman" w:hAnsi="Times New Roman"/>
-        </w:rPr>
-        <w:t>t</w:t>
-      </w:r>
-      <w:r>
-        <w:rPr>
-          <w:rFonts w:ascii="Times New Roman" w:hAnsi="Times New Roman"/>
-        </w:rPr>
-        <w:t>t 503 listed in NZ:</w:t>
+        <w:t>In 1965, one Elliott 503 listed in NZ:</w:t>
       </w:r>
     </w:p>
     <w:p>
@@ -4471,7 +4435,19 @@
         <w:rPr>
           <w:rFonts w:ascii="Times New Roman" w:hAnsi="Times New Roman"/>
         </w:rPr>
-        <w:t>Computers are already used very extensively in New Zealand. In Auckland, for instance, the following companies and institutions had computers in use or on order in 1969: Air New Zealand, Alex Harvey, Auckland City Council, Auckland Electric Power Board, Auckland Harbour Board, Auckland Savings Bank, Automobile Association, Berlei (N.z.), Bond and Bond, Burroughs (N.Z.), Computer Activities, Computer Systems, Consolidated Brick and Pipe, Databank System, Electronic 'Data Systems, Fletcher Computer Bureau, LC.L. Centre, John W. Andrew, Johnson and Johnson, Joseph Lucas (N.z.), J. Steel, Manukau City Council, Motor Specialities, Naval Research Laboratory, N.Z. Newspapers, N.Z. Towel Supply, Plessey N.z., Pye, R &amp; W Hellaby, Reckitt and Colman (N.Z.), Reid N.Z. Rubber, Smith and Brown, South British Insurance, University of Auckland, Wilson and Horton, Winstone and U.E.B. Industries. It may be noted that this list is not complete, as of 1971, nor does it show the large Government investment in computers which is based in Wellington."</w:t>
+        <w:t xml:space="preserve">Computers are already used very extensively in New Zealand. In Auckland, for instance, the following companies and institutions had computers in use or on order in 1969: Air New Zealand, Alex Harvey, Auckland City Council, Auckland Electric Power Board, Auckland Harbour Board, Auckland Savings Bank, Automobile Association, Berlei (N.z.), Bond and Bond, Burroughs (N.Z.), Computer Activities, Computer Systems, Consolidated Brick and Pipe, Databank System, Electronic 'Data Systems, Fletcher Computer Bureau, </w:t>
+      </w:r>
+      <w:r>
+        <w:rPr>
+          <w:rFonts w:ascii="Times New Roman" w:hAnsi="Times New Roman"/>
+        </w:rPr>
+        <w:t>I.</w:t>
+      </w:r>
+      <w:r>
+        <w:rPr>
+          <w:rFonts w:ascii="Times New Roman" w:hAnsi="Times New Roman"/>
+        </w:rPr>
+        <w:t>C.L. Centre, John W. Andrew, Johnson and Johnson, Joseph Lucas (N.z.), J. Steel, Manukau City Council, Motor Specialities, Naval Research Laboratory, N.Z. Newspapers, N.Z. Towel Supply, Plessey N.z., Pye, R &amp; W Hellaby, Reckitt and Colman (N.Z.), Reid N.Z. Rubber, Smith and Brown, South British Insurance, University of Auckland, Wilson and Horton, Winstone and U.E.B. Industries. It may be noted that this list is not complete, as of 1971, nor does it show the large Government investment in computers which is based in Wellington."</w:t>
       </w:r>
     </w:p>
     <w:p>
@@ -12689,7 +12665,7 @@
     </w:r>
     <w:r>
       <w:rPr/>
-      <w:t>17</w:t>
+      <w:t>6</w:t>
     </w:r>
     <w:r>
       <w:rPr/>

</xml_diff>

<commit_message>
Added a table of early bureaus
</commit_message>
<xml_diff>
--- a/Brian-notes-from-sources.docx
+++ b/Brian-notes-from-sources.docx
@@ -87,6 +87,38 @@
           <w:rFonts w:ascii="Times New Roman" w:hAnsi="Times New Roman"/>
         </w:rPr>
         <w:t>Text in [square brackets] is my commentary.</w:t>
+      </w:r>
+    </w:p>
+    <w:p>
+      <w:pPr>
+        <w:pStyle w:val="PreformattedText"/>
+        <w:bidi w:val="0"/>
+        <w:jc w:val="start"/>
+        <w:rPr>
+          <w:rFonts w:ascii="Times New Roman" w:hAnsi="Times New Roman"/>
+        </w:rPr>
+      </w:pPr>
+      <w:r>
+        <w:rPr>
+          <w:rFonts w:ascii="Times New Roman" w:hAnsi="Times New Roman"/>
+        </w:rPr>
+        <w:t xml:space="preserve">Where I could, I have </w:t>
+      </w:r>
+      <w:r>
+        <w:rPr>
+          <w:rFonts w:ascii="Times New Roman" w:hAnsi="Times New Roman"/>
+          <w:b/>
+          <w:bCs/>
+        </w:rPr>
+        <w:t>boldfaced</w:t>
+      </w:r>
+      <w:r>
+        <w:rPr>
+          <w:rFonts w:ascii="Times New Roman" w:hAnsi="Times New Roman"/>
+          <w:b w:val="false"/>
+          <w:bCs w:val="false"/>
+        </w:rPr>
+        <w:t xml:space="preserve"> computing bureaus.</w:t>
       </w:r>
     </w:p>
     <w:p>
@@ -512,9 +544,25 @@
               <w:rPr>
                 <w:rStyle w:val="IndexLink"/>
               </w:rPr>
+              <w:t>NZCS/ITPNZ Histories</w:t>
+              <w:tab/>
+              <w:t>17</w:t>
+            </w:r>
+          </w:hyperlink>
+        </w:p>
+        <w:p>
+          <w:pPr>
+            <w:pStyle w:val="TOC3"/>
+            <w:rPr/>
+          </w:pPr>
+          <w:hyperlink w:anchor="__RefHeading___Toc844_103235316">
+            <w:r>
+              <w:rPr>
+                <w:rStyle w:val="IndexLink"/>
+              </w:rPr>
               <w:t>Still to be studied</w:t>
               <w:tab/>
-              <w:t>17</w:t>
+              <w:t>19</w:t>
             </w:r>
           </w:hyperlink>
           <w:r>
@@ -1059,7 +1107,21 @@
         <w:rPr>
           <w:rFonts w:ascii="Times New Roman" w:hAnsi="Times New Roman"/>
         </w:rPr>
-        <w:t>"IBM and ICT, the usual leaders in a new market in a British Commonwealth Country, have captured most of the market with their usual sales techniques, with IBM taking the lion's share. Burroughs has sold some B200 series machines, Elliot Automation one machine, and English-Electric-Leo has a service bureau."</w:t>
+        <w:t xml:space="preserve">"IBM and ICT, the usual leaders in a new market in a British Commonwealth Country, have captured most of the market with their usual sales techniques, with IBM taking the lion's share. Burroughs has sold some B200 series machines, Elliot Automation one machine, and </w:t>
+      </w:r>
+      <w:r>
+        <w:rPr>
+          <w:rFonts w:ascii="Times New Roman" w:hAnsi="Times New Roman"/>
+          <w:b/>
+          <w:bCs/>
+        </w:rPr>
+        <w:t>English-Electric-Leo has a service bureau</w:t>
+      </w:r>
+      <w:r>
+        <w:rPr>
+          <w:rFonts w:ascii="Times New Roman" w:hAnsi="Times New Roman"/>
+        </w:rPr>
+        <w:t>."</w:t>
       </w:r>
     </w:p>
     <w:p>
@@ -3154,7 +3216,7 @@
         <w:rPr>
           <w:rFonts w:ascii="Times New Roman" w:hAnsi="Times New Roman"/>
         </w:rPr>
-        <w:t>"The impetus for the start of the company was Britains announcement, in 1967, that it was joining the European Common Market. New Zealand’s privileged position as a supplier to ‘mother’ would disappear. There was gloom and despondency with dire predictions about the collapse of our economy."</w:t>
+        <w:t>"The impetus for the start of the company was Britain’s announcement, in 1967, that it was joining the European Common Market. New Zealand’s privileged position as a supplier to ‘mother’ would disappear. There was gloom and despondency with dire predictions about the collapse of our economy."</w:t>
       </w:r>
     </w:p>
     <w:p>
@@ -3216,7 +3278,7 @@
         <w:rPr>
           <w:rFonts w:ascii="Times New Roman" w:hAnsi="Times New Roman"/>
         </w:rPr>
-        <w:t>[BALM Paints a.k.a. Dulux had a 360/30 in use in Wellington by February 1968. See Christchurch Press job ad published 19680203.]</w:t>
+        <w:t>[BALM Paints a.k.a. Dulux had a 360/30 in use in Wellington by February 1968. See Christchurch Press job ad published 19680203. Beardon wrote that they had a computer of some kind in 1963.]</w:t>
       </w:r>
     </w:p>
     <w:p>
@@ -3561,7 +3623,21 @@
         <w:rPr>
           <w:rFonts w:ascii="Times New Roman" w:hAnsi="Times New Roman"/>
         </w:rPr>
-        <w:t>"In December 1964, orders were placed [by BNZ] for two IBM 360s to be located in the two major cities, Wellington and Auckland... In October 1966, the first branch of the BNZ had its accounts converted to a computer system and by decimal currency day on July 10, 1967 100 branches were computerized... In late 1967, the banking consortium known as Databank Systems Limited was formed when NBNZ agreed to join up with BNZ and cancelled its own order for computers, instead ordering two further IBM 360s... In 1968, the other three trading banks in the country, Australia and New Zealand Banking Group (ANZ), The Bank of New South Wales (BNSW), and The Commercial Bank of Australia (CBA) made the decision to join Databank."</w:t>
+        <w:t xml:space="preserve">"In December 1964, orders were placed [by BNZ] for two IBM 360s to be located in the two major cities, Wellington and Auckland... In October 1966, the first branch of the BNZ had its accounts converted to a computer system and by decimal currency day on July 10, 1967 100 branches were computerized... In late 1967, the banking consortium known as </w:t>
+      </w:r>
+      <w:r>
+        <w:rPr>
+          <w:rFonts w:ascii="Times New Roman" w:hAnsi="Times New Roman"/>
+          <w:b/>
+          <w:bCs/>
+        </w:rPr>
+        <w:t>Databank Systems Limited</w:t>
+      </w:r>
+      <w:r>
+        <w:rPr>
+          <w:rFonts w:ascii="Times New Roman" w:hAnsi="Times New Roman"/>
+        </w:rPr>
+        <w:t xml:space="preserve"> was formed when NBNZ agreed to join up with BNZ and cancelled its own order for computers, instead ordering two further IBM 360s... In 1968, the other three trading banks in the country, Australia and New Zealand Banking Group (ANZ), The Bank of New South Wales (BNSW), and The Commercial Bank of Australia (CBA) made the decision to join Databank."</w:t>
       </w:r>
     </w:p>
     <w:p>
@@ -4113,8 +4189,16 @@
       <w:r>
         <w:rPr>
           <w:rFonts w:ascii="Times New Roman" w:hAnsi="Times New Roman"/>
-        </w:rPr>
-        <w:t>Electronic Data Processing Ltd. W. 1961/618.”</w:t>
+          <w:b/>
+          <w:bCs/>
+        </w:rPr>
+        <w:t>Electronic Data Processing Ltd</w:t>
+      </w:r>
+      <w:r>
+        <w:rPr>
+          <w:rFonts w:ascii="Times New Roman" w:hAnsi="Times New Roman"/>
+        </w:rPr>
+        <w:t>. W. 1961/618.”</w:t>
       </w:r>
     </w:p>
     <w:p>
@@ -4435,19 +4519,91 @@
         <w:rPr>
           <w:rFonts w:ascii="Times New Roman" w:hAnsi="Times New Roman"/>
         </w:rPr>
-        <w:t xml:space="preserve">Computers are already used very extensively in New Zealand. In Auckland, for instance, the following companies and institutions had computers in use or on order in 1969: Air New Zealand, Alex Harvey, Auckland City Council, Auckland Electric Power Board, Auckland Harbour Board, Auckland Savings Bank, Automobile Association, Berlei (N.z.), Bond and Bond, Burroughs (N.Z.), Computer Activities, Computer Systems, Consolidated Brick and Pipe, Databank System, Electronic 'Data Systems, Fletcher Computer Bureau, </w:t>
-      </w:r>
-      <w:r>
-        <w:rPr>
-          <w:rFonts w:ascii="Times New Roman" w:hAnsi="Times New Roman"/>
-        </w:rPr>
-        <w:t>I.</w:t>
-      </w:r>
-      <w:r>
-        <w:rPr>
-          <w:rFonts w:ascii="Times New Roman" w:hAnsi="Times New Roman"/>
-        </w:rPr>
-        <w:t>C.L. Centre, John W. Andrew, Johnson and Johnson, Joseph Lucas (N.z.), J. Steel, Manukau City Council, Motor Specialities, Naval Research Laboratory, N.Z. Newspapers, N.Z. Towel Supply, Plessey N.z., Pye, R &amp; W Hellaby, Reckitt and Colman (N.Z.), Reid N.Z. Rubber, Smith and Brown, South British Insurance, University of Auckland, Wilson and Horton, Winstone and U.E.B. Industries. It may be noted that this list is not complete, as of 1971, nor does it show the large Government investment in computers which is based in Wellington."</w:t>
+        <w:t xml:space="preserve">Computers are already used very extensively in New Zealand. In Auckland, for instance, the following companies and institutions had computers in use or on order in 1969: Air New Zealand, Alex Harvey, Auckland City Council, Auckland Electric Power Board, Auckland Harbour Board, Auckland Savings Bank, Automobile Association, Berlei (N.z.), Bond and Bond, Burroughs (N.Z.), </w:t>
+      </w:r>
+      <w:r>
+        <w:rPr>
+          <w:rFonts w:ascii="Times New Roman" w:hAnsi="Times New Roman"/>
+          <w:b/>
+          <w:bCs/>
+        </w:rPr>
+        <w:t>Computer Activities</w:t>
+      </w:r>
+      <w:r>
+        <w:rPr>
+          <w:rFonts w:ascii="Times New Roman" w:hAnsi="Times New Roman"/>
+        </w:rPr>
+        <w:t xml:space="preserve">, </w:t>
+      </w:r>
+      <w:r>
+        <w:rPr>
+          <w:rFonts w:ascii="Times New Roman" w:hAnsi="Times New Roman"/>
+          <w:b/>
+          <w:bCs/>
+        </w:rPr>
+        <w:t>Computer Systems</w:t>
+      </w:r>
+      <w:r>
+        <w:rPr>
+          <w:rFonts w:ascii="Times New Roman" w:hAnsi="Times New Roman"/>
+        </w:rPr>
+        <w:t xml:space="preserve">, Consolidated Brick and Pipe, </w:t>
+      </w:r>
+      <w:r>
+        <w:rPr>
+          <w:rFonts w:ascii="Times New Roman" w:hAnsi="Times New Roman"/>
+          <w:b/>
+          <w:bCs/>
+        </w:rPr>
+        <w:t>Databank System</w:t>
+      </w:r>
+      <w:r>
+        <w:rPr>
+          <w:rFonts w:ascii="Times New Roman" w:hAnsi="Times New Roman"/>
+        </w:rPr>
+        <w:t xml:space="preserve">, </w:t>
+      </w:r>
+      <w:r>
+        <w:rPr>
+          <w:rFonts w:ascii="Times New Roman" w:hAnsi="Times New Roman"/>
+          <w:b/>
+          <w:bCs/>
+        </w:rPr>
+        <w:t>Electronic Data Systems</w:t>
+      </w:r>
+      <w:r>
+        <w:rPr>
+          <w:rFonts w:ascii="Times New Roman" w:hAnsi="Times New Roman"/>
+        </w:rPr>
+        <w:t xml:space="preserve">, </w:t>
+      </w:r>
+      <w:r>
+        <w:rPr>
+          <w:rFonts w:ascii="Times New Roman" w:hAnsi="Times New Roman"/>
+          <w:b/>
+          <w:bCs/>
+        </w:rPr>
+        <w:t>Fletcher Computer Bureau</w:t>
+      </w:r>
+      <w:r>
+        <w:rPr>
+          <w:rFonts w:ascii="Times New Roman" w:hAnsi="Times New Roman"/>
+        </w:rPr>
+        <w:t xml:space="preserve">, </w:t>
+      </w:r>
+      <w:r>
+        <w:rPr>
+          <w:rFonts w:ascii="Times New Roman" w:hAnsi="Times New Roman"/>
+          <w:b/>
+          <w:bCs/>
+        </w:rPr>
+        <w:t>I.C.L. Centre</w:t>
+      </w:r>
+      <w:r>
+        <w:rPr>
+          <w:rFonts w:ascii="Times New Roman" w:hAnsi="Times New Roman"/>
+        </w:rPr>
+        <w:t>, John W. Andrew, Johnson and Johnson, Joseph Lucas (N.z.), J. Steel, Manukau City Council, Motor Specialities, Naval Research Laboratory, N.Z. Newspapers, N.Z. Towel Supply, Plessey N.z., Pye, R &amp; W Hellaby, Reckitt and Colman (N.Z.), Reid N.Z. Rubber, Smith and Brown, South British Insurance, University of Auckland, Wilson and Horton, Winstone and U.E.B. Industries. It may be noted that this list is not complete, as of 1971, nor does it show the large Government investment in computers which is based in Wellington."</w:t>
       </w:r>
     </w:p>
     <w:p>
@@ -5278,7 +5434,49 @@
         <w:rPr>
           <w:rFonts w:ascii="Times New Roman" w:hAnsi="Times New Roman"/>
         </w:rPr>
-        <w:t>ICT request not supported. Noted that two new bureau installations have been approved in Wellington, NCR &amp; Burroughs for 1968/69 import year. A further bureau, Electronic Data Processing NZ Ltd will shortly be commencing operations in Wellington."</w:t>
+        <w:t xml:space="preserve">ICT request not supported. Noted that two new </w:t>
+      </w:r>
+      <w:r>
+        <w:rPr>
+          <w:rFonts w:ascii="Times New Roman" w:hAnsi="Times New Roman"/>
+          <w:b/>
+          <w:bCs/>
+        </w:rPr>
+        <w:t>bureau installations</w:t>
+      </w:r>
+      <w:r>
+        <w:rPr>
+          <w:rFonts w:ascii="Times New Roman" w:hAnsi="Times New Roman"/>
+        </w:rPr>
+        <w:t xml:space="preserve"> have been approved in Wellington, </w:t>
+      </w:r>
+      <w:r>
+        <w:rPr>
+          <w:rFonts w:ascii="Times New Roman" w:hAnsi="Times New Roman"/>
+          <w:b/>
+          <w:bCs/>
+        </w:rPr>
+        <w:t>NCR &amp; Burroughs</w:t>
+      </w:r>
+      <w:r>
+        <w:rPr>
+          <w:rFonts w:ascii="Times New Roman" w:hAnsi="Times New Roman"/>
+        </w:rPr>
+        <w:t xml:space="preserve"> for 1968/69 import year. A further bureau, </w:t>
+      </w:r>
+      <w:r>
+        <w:rPr>
+          <w:rFonts w:ascii="Times New Roman" w:hAnsi="Times New Roman"/>
+          <w:b/>
+          <w:bCs/>
+        </w:rPr>
+        <w:t>Electronic Data Processing NZ Ltd</w:t>
+      </w:r>
+      <w:r>
+        <w:rPr>
+          <w:rFonts w:ascii="Times New Roman" w:hAnsi="Times New Roman"/>
+        </w:rPr>
+        <w:t xml:space="preserve"> will shortly be commencing operations in Wellington."</w:t>
       </w:r>
     </w:p>
     <w:p>
@@ -5891,7 +6089,23 @@
           <w:sz w:val="16"/>
           <w:szCs w:val="16"/>
         </w:rPr>
-        <w:t>@ARTICLE{NatEd-1961,</w:t>
+        <w:t>@ARTICLE{NatEd-196</w:t>
+      </w:r>
+      <w:r>
+        <w:rPr>
+          <w:rFonts w:ascii="Consolas" w:hAnsi="Consolas"/>
+          <w:sz w:val="16"/>
+          <w:szCs w:val="16"/>
+        </w:rPr>
+        <w:t>3</w:t>
+      </w:r>
+      <w:r>
+        <w:rPr>
+          <w:rFonts w:ascii="Consolas" w:hAnsi="Consolas"/>
+          <w:sz w:val="16"/>
+          <w:szCs w:val="16"/>
+        </w:rPr>
+        <w:t>,</w:t>
       </w:r>
     </w:p>
     <w:p>
@@ -5947,7 +6161,7 @@
           <w:sz w:val="16"/>
           <w:szCs w:val="16"/>
         </w:rPr>
-        <w:t>publisher={New Zealand Educational Institute},</w:t>
+        <w:t xml:space="preserve">publisher={New Zealand Educational Institute},                                                                  </w:t>
       </w:r>
     </w:p>
     <w:p>
@@ -6135,7 +6349,27 @@
         <w:rPr>
           <w:rFonts w:ascii="Times New Roman" w:hAnsi="Times New Roman"/>
         </w:rPr>
-        <w:t>Picture of Minister of Education Blair Tennent (1898-1976) switching on the ICT 1301 in Shell House in 1963, thereby opening "New Zealand's first computer bureau".</w:t>
+        <w:t>Picture of Minister of Education Blair Tennent (1898-1976) switching on the ICT 1301 in Shell House in 1963, thereby opening "</w:t>
+      </w:r>
+      <w:r>
+        <w:rPr>
+          <w:rFonts w:ascii="Times New Roman" w:hAnsi="Times New Roman"/>
+          <w:b/>
+          <w:bCs/>
+        </w:rPr>
+        <w:t>New Zealand's first computer bureau</w:t>
+      </w:r>
+      <w:r>
+        <w:rPr>
+          <w:rFonts w:ascii="Times New Roman" w:hAnsi="Times New Roman"/>
+        </w:rPr>
+        <w:t xml:space="preserve">". </w:t>
+      </w:r>
+      <w:r>
+        <w:rPr>
+          <w:rFonts w:ascii="Times New Roman" w:hAnsi="Times New Roman"/>
+        </w:rPr>
+        <w:t>[which was entirely bogus; it was 100% used by Education]</w:t>
       </w:r>
     </w:p>
     <w:p>
@@ -6380,7 +6614,21 @@
         <w:rPr>
           <w:rFonts w:ascii="Times New Roman" w:hAnsi="Times New Roman"/>
         </w:rPr>
-        <w:t>https://collection.fletcherarchives.co.nz/objects/59499/fletcher-holdings-ltd-computer-bureau-1966-ict-series-1902-computer</w:t>
+        <w:t>https://collection.fletcherarchives.co.nz/objects/59499</w:t>
+      </w:r>
+      <w:r>
+        <w:rPr>
+          <w:rFonts w:ascii="Times New Roman" w:hAnsi="Times New Roman"/>
+          <w:b w:val="false"/>
+          <w:bCs w:val="false"/>
+        </w:rPr>
+        <w:t>/fletcher-holdings-ltd-computer-bureau</w:t>
+      </w:r>
+      <w:r>
+        <w:rPr>
+          <w:rFonts w:ascii="Times New Roman" w:hAnsi="Times New Roman"/>
+        </w:rPr>
+        <w:t>-1966-ict-series-1902-computer</w:t>
       </w:r>
     </w:p>
     <w:p>
@@ -6473,7 +6721,7 @@
         <w:rPr>
           <w:rFonts w:ascii="Times New Roman" w:hAnsi="Times New Roman"/>
         </w:rPr>
-        <w:t>"K O Stewart, who was seconded from Fletcher Construction and trained as a computer analyst to help run the computer bureau for Fletcher Holdings Ltd. This was set up in 1966 to serve the operations of Fletcher Holdings Ltd. "</w:t>
+        <w:t>"K O Stewart, who was seconded from Fletcher Construction and trained as a computer analyst to help run the computer bureau for Fletcher Holdings Ltd. This was set up in 1966 to serve the operations of Fletcher Holdings Ltd. " [Not a general-purpose bureau]</w:t>
       </w:r>
     </w:p>
     <w:p>
@@ -7753,6 +8001,7 @@
         <w:rPr>
           <w:rFonts w:ascii="Times New Roman" w:hAnsi="Times New Roman"/>
         </w:rPr>
+        <w:t xml:space="preserve">                                                                                                                                                                   </w:t>
       </w:r>
     </w:p>
     <w:p>
@@ -9478,7 +9727,21 @@
         <w:rPr>
           <w:rFonts w:ascii="Times New Roman" w:hAnsi="Times New Roman"/>
         </w:rPr>
-        <w:t>"Another joint venture company ... was Allied Computer Processors. Founded in 1966, it carried out processing work for a variety of businesses, including the Otago Savings Bank. Its Burroughs B-500 computer arrived by ship and was so large and heavy it had to be hauled into the second floor of Plunket House in George Street by crane. This machine was decommissioned in the 1970s...</w:t>
+        <w:t xml:space="preserve">"Another joint venture company ... was </w:t>
+      </w:r>
+      <w:r>
+        <w:rPr>
+          <w:rFonts w:ascii="Times New Roman" w:hAnsi="Times New Roman"/>
+          <w:b/>
+          <w:bCs/>
+        </w:rPr>
+        <w:t>Allied Computer Processors</w:t>
+      </w:r>
+      <w:r>
+        <w:rPr>
+          <w:rFonts w:ascii="Times New Roman" w:hAnsi="Times New Roman"/>
+        </w:rPr>
+        <w:t>. Founded in 1966, it carried out processing work for a variety of businesses, including the Otago Savings Bank. Its Burroughs B-500 computer arrived by ship and was so large and heavy it had to be hauled into the second floor of Plunket House in George Street by crane. This machine was decommissioned in the 1970s...</w:t>
       </w:r>
     </w:p>
     <w:p>
@@ -10161,8 +10424,16 @@
       <w:r>
         <w:rPr>
           <w:rFonts w:ascii="Times New Roman" w:hAnsi="Times New Roman"/>
-        </w:rPr>
-        <w:t>EDS (Electronic Data Systems Ltd) was originally 50% owned by EELM, 50% by NZ Truth.</w:t>
+          <w:b/>
+          <w:bCs/>
+        </w:rPr>
+        <w:t>EDS (Electronic Data Systems Ltd)</w:t>
+      </w:r>
+      <w:r>
+        <w:rPr>
+          <w:rFonts w:ascii="Times New Roman" w:hAnsi="Times New Roman"/>
+        </w:rPr>
+        <w:t xml:space="preserve"> was originally 50% owned by EELM, 50% by NZ Truth.</w:t>
       </w:r>
     </w:p>
     <w:p>
@@ -11311,1243 +11582,1868 @@
       <w:bookmarkEnd w:id="22"/>
       <w:r>
         <w:rPr/>
+        <w:t>NZCS/ITPNZ Histories</w:t>
+      </w:r>
+    </w:p>
+    <w:p>
+      <w:pPr>
+        <w:pStyle w:val="PreformattedText"/>
+        <w:bidi w:val="0"/>
+        <w:jc w:val="start"/>
+        <w:rPr>
+          <w:rFonts w:ascii="Consolas" w:hAnsi="Consolas"/>
+          <w:sz w:val="16"/>
+          <w:szCs w:val="16"/>
+        </w:rPr>
+      </w:pPr>
+      <w:r>
+        <w:rPr>
+          <w:rFonts w:ascii="Consolas" w:hAnsi="Consolas"/>
+          <w:sz w:val="16"/>
+          <w:szCs w:val="16"/>
+        </w:rPr>
+        <w:t>@book{NZCS85,</w:t>
+      </w:r>
+    </w:p>
+    <w:p>
+      <w:pPr>
+        <w:pStyle w:val="PreformattedText"/>
+        <w:bidi w:val="0"/>
+        <w:jc w:val="start"/>
+        <w:rPr>
+          <w:rFonts w:ascii="Consolas" w:hAnsi="Consolas"/>
+          <w:sz w:val="16"/>
+          <w:szCs w:val="16"/>
+        </w:rPr>
+      </w:pPr>
+      <w:r>
+        <w:rPr>
+          <w:rFonts w:ascii="Consolas" w:hAnsi="Consolas"/>
+          <w:sz w:val="16"/>
+          <w:szCs w:val="16"/>
+        </w:rPr>
+        <w:t>title = {{Looking Back to Tomorrow}},</w:t>
+      </w:r>
+    </w:p>
+    <w:p>
+      <w:pPr>
+        <w:pStyle w:val="PreformattedText"/>
+        <w:bidi w:val="0"/>
+        <w:jc w:val="start"/>
+        <w:rPr>
+          <w:rFonts w:ascii="Consolas" w:hAnsi="Consolas"/>
+          <w:sz w:val="16"/>
+          <w:szCs w:val="16"/>
+        </w:rPr>
+      </w:pPr>
+      <w:r>
+        <w:rPr>
+          <w:rFonts w:ascii="Consolas" w:hAnsi="Consolas"/>
+          <w:sz w:val="16"/>
+          <w:szCs w:val="16"/>
+        </w:rPr>
+        <w:t>editor = {Williams, W. R.},</w:t>
+      </w:r>
+    </w:p>
+    <w:p>
+      <w:pPr>
+        <w:pStyle w:val="PreformattedText"/>
+        <w:bidi w:val="0"/>
+        <w:jc w:val="start"/>
+        <w:rPr>
+          <w:rFonts w:ascii="Consolas" w:hAnsi="Consolas"/>
+          <w:sz w:val="16"/>
+          <w:szCs w:val="16"/>
+        </w:rPr>
+      </w:pPr>
+      <w:r>
+        <w:rPr>
+          <w:rFonts w:ascii="Consolas" w:hAnsi="Consolas"/>
+          <w:sz w:val="16"/>
+          <w:szCs w:val="16"/>
+        </w:rPr>
+        <w:t>publisher = {{The New Zealand Computer Society}},</w:t>
+      </w:r>
+    </w:p>
+    <w:p>
+      <w:pPr>
+        <w:pStyle w:val="PreformattedText"/>
+        <w:bidi w:val="0"/>
+        <w:jc w:val="start"/>
+        <w:rPr>
+          <w:rFonts w:ascii="Consolas" w:hAnsi="Consolas"/>
+          <w:sz w:val="16"/>
+          <w:szCs w:val="16"/>
+        </w:rPr>
+      </w:pPr>
+      <w:r>
+        <w:rPr>
+          <w:rFonts w:ascii="Consolas" w:hAnsi="Consolas"/>
+          <w:sz w:val="16"/>
+          <w:szCs w:val="16"/>
+        </w:rPr>
+        <w:t>year = "1985",</w:t>
+      </w:r>
+    </w:p>
+    <w:p>
+      <w:pPr>
+        <w:pStyle w:val="PreformattedText"/>
+        <w:bidi w:val="0"/>
+        <w:jc w:val="start"/>
+        <w:rPr>
+          <w:rFonts w:ascii="Consolas" w:hAnsi="Consolas"/>
+          <w:sz w:val="16"/>
+          <w:szCs w:val="16"/>
+        </w:rPr>
+      </w:pPr>
+      <w:r>
+        <w:rPr>
+          <w:rFonts w:ascii="Consolas" w:hAnsi="Consolas"/>
+          <w:sz w:val="16"/>
+          <w:szCs w:val="16"/>
+        </w:rPr>
+        <w:t>url = "https://history.itp.nz/part-3/foreword.html"</w:t>
+      </w:r>
+    </w:p>
+    <w:p>
+      <w:pPr>
+        <w:pStyle w:val="PreformattedText"/>
+        <w:bidi w:val="0"/>
+        <w:jc w:val="start"/>
+        <w:rPr>
+          <w:rFonts w:ascii="Consolas" w:hAnsi="Consolas"/>
+          <w:sz w:val="16"/>
+          <w:szCs w:val="16"/>
+        </w:rPr>
+      </w:pPr>
+      <w:r>
+        <w:rPr>
+          <w:rFonts w:ascii="Consolas" w:hAnsi="Consolas"/>
+          <w:sz w:val="16"/>
+          <w:szCs w:val="16"/>
+        </w:rPr>
+        <w:t>}</w:t>
+      </w:r>
+    </w:p>
+    <w:p>
+      <w:pPr>
+        <w:pStyle w:val="PreformattedText"/>
+        <w:bidi w:val="0"/>
+        <w:jc w:val="start"/>
+        <w:rPr>
+          <w:rFonts w:ascii="Times New Roman" w:hAnsi="Times New Roman"/>
+        </w:rPr>
+      </w:pPr>
+      <w:r>
+        <w:rPr>
+          <w:rFonts w:ascii="Times New Roman" w:hAnsi="Times New Roman"/>
+        </w:rPr>
+      </w:r>
+    </w:p>
+    <w:p>
+      <w:pPr>
+        <w:pStyle w:val="PreformattedText"/>
+        <w:bidi w:val="0"/>
+        <w:jc w:val="start"/>
+        <w:rPr/>
+      </w:pPr>
+      <w:r>
+        <w:rPr>
+          <w:rFonts w:ascii="Times New Roman" w:hAnsi="Times New Roman"/>
+        </w:rPr>
+        <w:t>This NZCS retrospective from 1985 contains several articles that cover events in 1960-75. Especially:</w:t>
+      </w:r>
+    </w:p>
+    <w:p>
+      <w:pPr>
+        <w:pStyle w:val="PreformattedText"/>
+        <w:bidi w:val="0"/>
+        <w:jc w:val="start"/>
+        <w:rPr>
+          <w:rFonts w:ascii="Times New Roman" w:hAnsi="Times New Roman"/>
+        </w:rPr>
+      </w:pPr>
+      <w:r>
+        <w:rPr>
+          <w:rFonts w:ascii="Times New Roman" w:hAnsi="Times New Roman"/>
+        </w:rPr>
+      </w:r>
+    </w:p>
+    <w:p>
+      <w:pPr>
+        <w:pStyle w:val="PreformattedText"/>
+        <w:bidi w:val="0"/>
+        <w:jc w:val="start"/>
+        <w:rPr>
+          <w:rFonts w:ascii="Consolas" w:hAnsi="Consolas"/>
+          <w:sz w:val="16"/>
+          <w:szCs w:val="16"/>
+        </w:rPr>
+      </w:pPr>
+      <w:r>
+        <w:rPr>
+          <w:rFonts w:ascii="Consolas" w:hAnsi="Consolas"/>
+          <w:sz w:val="16"/>
+          <w:szCs w:val="16"/>
+        </w:rPr>
+        <w:t>@incollection{Shailes85,</w:t>
+      </w:r>
+    </w:p>
+    <w:p>
+      <w:pPr>
+        <w:pStyle w:val="PreformattedText"/>
+        <w:bidi w:val="0"/>
+        <w:jc w:val="start"/>
+        <w:rPr>
+          <w:rFonts w:ascii="Consolas" w:hAnsi="Consolas"/>
+          <w:sz w:val="16"/>
+          <w:szCs w:val="16"/>
+        </w:rPr>
+      </w:pPr>
+      <w:r>
+        <w:rPr>
+          <w:rFonts w:ascii="Consolas" w:hAnsi="Consolas"/>
+          <w:sz w:val="16"/>
+          <w:szCs w:val="16"/>
+        </w:rPr>
+        <w:t>booktitle = {{Looking Back to Tomorrow}},</w:t>
+      </w:r>
+    </w:p>
+    <w:p>
+      <w:pPr>
+        <w:pStyle w:val="PreformattedText"/>
+        <w:bidi w:val="0"/>
+        <w:jc w:val="start"/>
+        <w:rPr>
+          <w:rFonts w:ascii="Consolas" w:hAnsi="Consolas"/>
+          <w:sz w:val="16"/>
+          <w:szCs w:val="16"/>
+        </w:rPr>
+      </w:pPr>
+      <w:r>
+        <w:rPr>
+          <w:rFonts w:ascii="Consolas" w:hAnsi="Consolas"/>
+          <w:sz w:val="16"/>
+          <w:szCs w:val="16"/>
+        </w:rPr>
+        <w:t>editor = {Williams, W. R.},</w:t>
+      </w:r>
+    </w:p>
+    <w:p>
+      <w:pPr>
+        <w:pStyle w:val="PreformattedText"/>
+        <w:bidi w:val="0"/>
+        <w:jc w:val="start"/>
+        <w:rPr>
+          <w:rFonts w:ascii="Consolas" w:hAnsi="Consolas"/>
+          <w:sz w:val="16"/>
+          <w:szCs w:val="16"/>
+        </w:rPr>
+      </w:pPr>
+      <w:r>
+        <w:rPr>
+          <w:rFonts w:ascii="Consolas" w:hAnsi="Consolas"/>
+          <w:sz w:val="16"/>
+          <w:szCs w:val="16"/>
+        </w:rPr>
+        <w:t>publisher = {{The New Zealand Computer Society}},</w:t>
+      </w:r>
+    </w:p>
+    <w:p>
+      <w:pPr>
+        <w:pStyle w:val="PreformattedText"/>
+        <w:bidi w:val="0"/>
+        <w:jc w:val="start"/>
+        <w:rPr>
+          <w:rFonts w:ascii="Consolas" w:hAnsi="Consolas"/>
+          <w:sz w:val="16"/>
+          <w:szCs w:val="16"/>
+        </w:rPr>
+      </w:pPr>
+      <w:r>
+        <w:rPr>
+          <w:rFonts w:ascii="Consolas" w:hAnsi="Consolas"/>
+          <w:sz w:val="16"/>
+          <w:szCs w:val="16"/>
+        </w:rPr>
+        <w:t>title = {{The Impact of Computers on the Public Sector}},</w:t>
+      </w:r>
+    </w:p>
+    <w:p>
+      <w:pPr>
+        <w:pStyle w:val="PreformattedText"/>
+        <w:bidi w:val="0"/>
+        <w:jc w:val="start"/>
+        <w:rPr>
+          <w:rFonts w:ascii="Consolas" w:hAnsi="Consolas"/>
+          <w:sz w:val="16"/>
+          <w:szCs w:val="16"/>
+        </w:rPr>
+      </w:pPr>
+      <w:r>
+        <w:rPr>
+          <w:rFonts w:ascii="Consolas" w:hAnsi="Consolas"/>
+          <w:sz w:val="16"/>
+          <w:szCs w:val="16"/>
+        </w:rPr>
+        <w:t>chapter = "3",</w:t>
+      </w:r>
+    </w:p>
+    <w:p>
+      <w:pPr>
+        <w:pStyle w:val="PreformattedText"/>
+        <w:bidi w:val="0"/>
+        <w:jc w:val="start"/>
+        <w:rPr>
+          <w:rFonts w:ascii="Consolas" w:hAnsi="Consolas"/>
+          <w:sz w:val="16"/>
+          <w:szCs w:val="16"/>
+        </w:rPr>
+      </w:pPr>
+      <w:r>
+        <w:rPr>
+          <w:rFonts w:ascii="Consolas" w:hAnsi="Consolas"/>
+          <w:sz w:val="16"/>
+          <w:szCs w:val="16"/>
+        </w:rPr>
+        <w:t>pages = {35-52},</w:t>
+      </w:r>
+    </w:p>
+    <w:p>
+      <w:pPr>
+        <w:pStyle w:val="PreformattedText"/>
+        <w:bidi w:val="0"/>
+        <w:jc w:val="start"/>
+        <w:rPr>
+          <w:rFonts w:ascii="Consolas" w:hAnsi="Consolas"/>
+          <w:sz w:val="16"/>
+          <w:szCs w:val="16"/>
+        </w:rPr>
+      </w:pPr>
+      <w:r>
+        <w:rPr>
+          <w:rFonts w:ascii="Consolas" w:hAnsi="Consolas"/>
+          <w:sz w:val="16"/>
+          <w:szCs w:val="16"/>
+        </w:rPr>
+        <w:t>author = {Shailes, A. C.},</w:t>
+      </w:r>
+    </w:p>
+    <w:p>
+      <w:pPr>
+        <w:pStyle w:val="PreformattedText"/>
+        <w:bidi w:val="0"/>
+        <w:jc w:val="start"/>
+        <w:rPr>
+          <w:rFonts w:ascii="Consolas" w:hAnsi="Consolas"/>
+          <w:sz w:val="16"/>
+          <w:szCs w:val="16"/>
+        </w:rPr>
+      </w:pPr>
+      <w:r>
+        <w:rPr>
+          <w:rFonts w:ascii="Consolas" w:hAnsi="Consolas"/>
+          <w:sz w:val="16"/>
+          <w:szCs w:val="16"/>
+        </w:rPr>
+        <w:t>year = "1985",</w:t>
+      </w:r>
+    </w:p>
+    <w:p>
+      <w:pPr>
+        <w:pStyle w:val="PreformattedText"/>
+        <w:bidi w:val="0"/>
+        <w:jc w:val="start"/>
+        <w:rPr>
+          <w:rFonts w:ascii="Consolas" w:hAnsi="Consolas"/>
+          <w:sz w:val="16"/>
+          <w:szCs w:val="16"/>
+        </w:rPr>
+      </w:pPr>
+      <w:r>
+        <w:rPr>
+          <w:rFonts w:ascii="Consolas" w:hAnsi="Consolas"/>
+          <w:sz w:val="16"/>
+          <w:szCs w:val="16"/>
+        </w:rPr>
+        <w:t>url = "https://history.itp.nz/part-3/shailes.html"</w:t>
+      </w:r>
+    </w:p>
+    <w:p>
+      <w:pPr>
+        <w:pStyle w:val="PreformattedText"/>
+        <w:bidi w:val="0"/>
+        <w:jc w:val="start"/>
+        <w:rPr>
+          <w:rFonts w:ascii="Consolas" w:hAnsi="Consolas"/>
+          <w:sz w:val="16"/>
+          <w:szCs w:val="16"/>
+        </w:rPr>
+      </w:pPr>
+      <w:r>
+        <w:rPr>
+          <w:rFonts w:ascii="Consolas" w:hAnsi="Consolas"/>
+          <w:sz w:val="16"/>
+          <w:szCs w:val="16"/>
+        </w:rPr>
+        <w:t>}</w:t>
+      </w:r>
+    </w:p>
+    <w:p>
+      <w:pPr>
+        <w:pStyle w:val="PreformattedText"/>
+        <w:bidi w:val="0"/>
+        <w:jc w:val="start"/>
+        <w:rPr>
+          <w:rFonts w:ascii="Consolas" w:hAnsi="Consolas"/>
+          <w:sz w:val="16"/>
+          <w:szCs w:val="16"/>
+        </w:rPr>
+      </w:pPr>
+      <w:r>
+        <w:rPr>
+          <w:rFonts w:ascii="Consolas" w:hAnsi="Consolas"/>
+          <w:sz w:val="16"/>
+          <w:szCs w:val="16"/>
+        </w:rPr>
+      </w:r>
+    </w:p>
+    <w:p>
+      <w:pPr>
+        <w:pStyle w:val="PreformattedText"/>
+        <w:bidi w:val="0"/>
+        <w:jc w:val="start"/>
+        <w:rPr>
+          <w:rFonts w:ascii="Times New Roman" w:hAnsi="Times New Roman"/>
+          <w:sz w:val="20"/>
+          <w:szCs w:val="20"/>
+        </w:rPr>
+      </w:pPr>
+      <w:r>
+        <w:rPr>
+          <w:rFonts w:ascii="Times New Roman" w:hAnsi="Times New Roman"/>
+          <w:sz w:val="20"/>
+          <w:szCs w:val="20"/>
+        </w:rPr>
+        <w:t>“</w:t>
+      </w:r>
+      <w:r>
+        <w:rPr>
+          <w:rFonts w:ascii="Times New Roman" w:hAnsi="Times New Roman"/>
+          <w:sz w:val="20"/>
+          <w:szCs w:val="20"/>
+        </w:rPr>
+        <w:t>By 1969 nine departments had computers, with Treasury, the Departments of Education and DSIR acting as bureaux for other departments. In 1970 it was decided to centralise the two bureaux operations, together with the Statistics Departments data-processing staff, into a government computer centre. This was initially set up as part of the Department of Internal Affairs with the State Services Commission handling the management and policy functions. In 1972 the operating and policy functions were merged to form the Computer Service Division of the State Services Commission...</w:t>
+      </w:r>
+    </w:p>
+    <w:p>
+      <w:pPr>
+        <w:pStyle w:val="PreformattedText"/>
+        <w:bidi w:val="0"/>
+        <w:jc w:val="start"/>
+        <w:rPr>
+          <w:rFonts w:ascii="Times New Roman" w:hAnsi="Times New Roman"/>
+          <w:sz w:val="20"/>
+          <w:szCs w:val="20"/>
+        </w:rPr>
+      </w:pPr>
+      <w:r>
+        <w:rPr>
+          <w:rFonts w:ascii="Times New Roman" w:hAnsi="Times New Roman"/>
+          <w:sz w:val="20"/>
+          <w:szCs w:val="20"/>
+        </w:rPr>
+      </w:r>
+    </w:p>
+    <w:p>
+      <w:pPr>
+        <w:pStyle w:val="PreformattedText"/>
+        <w:bidi w:val="0"/>
+        <w:jc w:val="start"/>
+        <w:rPr>
+          <w:rFonts w:ascii="Times New Roman" w:hAnsi="Times New Roman"/>
+          <w:sz w:val="20"/>
+          <w:szCs w:val="20"/>
+        </w:rPr>
+      </w:pPr>
+      <w:r>
+        <w:rPr>
+          <w:rFonts w:ascii="Times New Roman" w:hAnsi="Times New Roman"/>
+          <w:sz w:val="20"/>
+          <w:szCs w:val="20"/>
+        </w:rPr>
+        <w:t>The development of computer support in the Ministry [of Works] was vested in a Computer Services Section set up in 1966 from the Systems Laboratory, Central Laboratories and the Machine Accounting Section from the Accounts Division. Program development was started and in the late 1960s a new computer installation was established in the Vogel Building. This machine was initially shared with engineers from the then New Zealand Electricity Department.”</w:t>
+      </w:r>
+    </w:p>
+    <w:p>
+      <w:pPr>
+        <w:pStyle w:val="PreformattedText"/>
+        <w:bidi w:val="0"/>
+        <w:jc w:val="start"/>
+        <w:rPr>
+          <w:rFonts w:ascii="Times New Roman" w:hAnsi="Times New Roman"/>
+          <w:sz w:val="20"/>
+          <w:szCs w:val="20"/>
+        </w:rPr>
+      </w:pPr>
+      <w:r>
+        <w:rPr>
+          <w:rFonts w:ascii="Times New Roman" w:hAnsi="Times New Roman"/>
+          <w:sz w:val="20"/>
+          <w:szCs w:val="20"/>
+        </w:rPr>
+      </w:r>
+    </w:p>
+    <w:p>
+      <w:pPr>
+        <w:pStyle w:val="PreformattedText"/>
+        <w:bidi w:val="0"/>
+        <w:jc w:val="start"/>
+        <w:rPr>
+          <w:rFonts w:ascii="Times New Roman" w:hAnsi="Times New Roman"/>
+          <w:sz w:val="20"/>
+          <w:szCs w:val="20"/>
+        </w:rPr>
+      </w:pPr>
+      <w:r>
+        <w:rPr>
+          <w:rFonts w:ascii="Times New Roman" w:hAnsi="Times New Roman"/>
+          <w:sz w:val="20"/>
+          <w:szCs w:val="20"/>
+        </w:rPr>
+        <w:t>[The shared govt Trentham computer centre was built in ~1970, see Fletcher Archives photo.]</w:t>
+      </w:r>
+    </w:p>
+    <w:p>
+      <w:pPr>
+        <w:pStyle w:val="PreformattedText"/>
+        <w:bidi w:val="0"/>
+        <w:jc w:val="start"/>
+        <w:rPr>
+          <w:rFonts w:ascii="Times New Roman" w:hAnsi="Times New Roman"/>
+          <w:sz w:val="20"/>
+          <w:szCs w:val="20"/>
+        </w:rPr>
+      </w:pPr>
+      <w:r>
+        <w:rPr>
+          <w:rFonts w:ascii="Times New Roman" w:hAnsi="Times New Roman"/>
+          <w:sz w:val="20"/>
+          <w:szCs w:val="20"/>
+        </w:rPr>
+      </w:r>
+    </w:p>
+    <w:p>
+      <w:pPr>
+        <w:pStyle w:val="PreformattedText"/>
+        <w:bidi w:val="0"/>
+        <w:jc w:val="start"/>
+        <w:rPr>
+          <w:rFonts w:ascii="Times New Roman" w:hAnsi="Times New Roman"/>
+          <w:sz w:val="20"/>
+          <w:szCs w:val="20"/>
+        </w:rPr>
+      </w:pPr>
+      <w:r>
+        <w:rPr>
+          <w:rFonts w:ascii="Times New Roman" w:hAnsi="Times New Roman"/>
+          <w:sz w:val="20"/>
+          <w:szCs w:val="20"/>
+        </w:rPr>
+        <w:t>And he quotes an example benefit described in a press release in the early 1970s:</w:t>
+      </w:r>
+    </w:p>
+    <w:p>
+      <w:pPr>
+        <w:pStyle w:val="PreformattedText"/>
+        <w:bidi w:val="0"/>
+        <w:jc w:val="start"/>
+        <w:rPr>
+          <w:rFonts w:ascii="Times New Roman" w:hAnsi="Times New Roman"/>
+          <w:sz w:val="20"/>
+          <w:szCs w:val="20"/>
+        </w:rPr>
+      </w:pPr>
+      <w:r>
+        <w:rPr>
+          <w:rFonts w:ascii="Times New Roman" w:hAnsi="Times New Roman"/>
+          <w:sz w:val="20"/>
+          <w:szCs w:val="20"/>
+        </w:rPr>
+      </w:r>
+    </w:p>
+    <w:p>
+      <w:pPr>
+        <w:pStyle w:val="PreformattedText"/>
+        <w:bidi w:val="0"/>
+        <w:jc w:val="start"/>
+        <w:rPr>
+          <w:rFonts w:ascii="Times New Roman" w:hAnsi="Times New Roman"/>
+          <w:sz w:val="20"/>
+          <w:szCs w:val="20"/>
+        </w:rPr>
+      </w:pPr>
+      <w:r>
+        <w:rPr>
+          <w:rFonts w:ascii="Times New Roman" w:hAnsi="Times New Roman"/>
+          <w:sz w:val="20"/>
+          <w:szCs w:val="20"/>
+        </w:rPr>
+        <w:t>“</w:t>
+      </w:r>
+      <w:r>
+        <w:rPr>
+          <w:rFonts w:ascii="Times New Roman" w:hAnsi="Times New Roman"/>
+          <w:sz w:val="20"/>
+          <w:szCs w:val="20"/>
+        </w:rPr>
+        <w:t>Delays in construction programmes usually mean vastly increased costs but in the case of the Mangaweka road-rail deviation it has meant the saving of millions of dollars. If a planned deviation had gone ahead in 1967 it would have cost about $9 million and about $11 million at the present day costs. But thanks to the Ministry of Works computer a comparable route has been found that will cost only between $6–$6.5 million.”</w:t>
+      </w:r>
+    </w:p>
+    <w:p>
+      <w:pPr>
+        <w:pStyle w:val="PreformattedText"/>
+        <w:bidi w:val="0"/>
+        <w:jc w:val="start"/>
+        <w:rPr>
+          <w:rFonts w:ascii="Consolas" w:hAnsi="Consolas"/>
+          <w:sz w:val="16"/>
+          <w:szCs w:val="16"/>
+        </w:rPr>
+      </w:pPr>
+      <w:r>
+        <w:rPr>
+          <w:rFonts w:ascii="Consolas" w:hAnsi="Consolas"/>
+          <w:sz w:val="16"/>
+          <w:szCs w:val="16"/>
+        </w:rPr>
+      </w:r>
+    </w:p>
+    <w:p>
+      <w:pPr>
+        <w:pStyle w:val="PreformattedText"/>
+        <w:bidi w:val="0"/>
+        <w:jc w:val="start"/>
+        <w:rPr/>
+      </w:pPr>
+      <w:r>
+        <w:rPr>
+          <w:rFonts w:ascii="Consolas" w:hAnsi="Consolas"/>
+          <w:sz w:val="16"/>
+          <w:szCs w:val="16"/>
+        </w:rPr>
+        <w:t>@incollection{Archibald85,</w:t>
+      </w:r>
+    </w:p>
+    <w:p>
+      <w:pPr>
+        <w:pStyle w:val="PreformattedText"/>
+        <w:bidi w:val="0"/>
+        <w:jc w:val="start"/>
+        <w:rPr>
+          <w:rFonts w:ascii="Consolas" w:hAnsi="Consolas"/>
+          <w:sz w:val="16"/>
+          <w:szCs w:val="16"/>
+        </w:rPr>
+      </w:pPr>
+      <w:r>
+        <w:rPr>
+          <w:rFonts w:ascii="Consolas" w:hAnsi="Consolas"/>
+          <w:sz w:val="16"/>
+          <w:szCs w:val="16"/>
+        </w:rPr>
+        <w:t>booktitle = {{Looking Back to Tomorrow}},</w:t>
+      </w:r>
+    </w:p>
+    <w:p>
+      <w:pPr>
+        <w:pStyle w:val="PreformattedText"/>
+        <w:bidi w:val="0"/>
+        <w:jc w:val="start"/>
+        <w:rPr>
+          <w:rFonts w:ascii="Consolas" w:hAnsi="Consolas"/>
+          <w:sz w:val="16"/>
+          <w:szCs w:val="16"/>
+        </w:rPr>
+      </w:pPr>
+      <w:r>
+        <w:rPr>
+          <w:rFonts w:ascii="Consolas" w:hAnsi="Consolas"/>
+          <w:sz w:val="16"/>
+          <w:szCs w:val="16"/>
+        </w:rPr>
+        <w:t>editor = {Williams, W. R.},</w:t>
+      </w:r>
+    </w:p>
+    <w:p>
+      <w:pPr>
+        <w:pStyle w:val="PreformattedText"/>
+        <w:bidi w:val="0"/>
+        <w:jc w:val="start"/>
+        <w:rPr>
+          <w:rFonts w:ascii="Consolas" w:hAnsi="Consolas"/>
+          <w:sz w:val="16"/>
+          <w:szCs w:val="16"/>
+        </w:rPr>
+      </w:pPr>
+      <w:r>
+        <w:rPr>
+          <w:rFonts w:ascii="Consolas" w:hAnsi="Consolas"/>
+          <w:sz w:val="16"/>
+          <w:szCs w:val="16"/>
+        </w:rPr>
+        <w:t>publisher = {{The New Zealand Computer Society}},</w:t>
+      </w:r>
+    </w:p>
+    <w:p>
+      <w:pPr>
+        <w:pStyle w:val="PreformattedText"/>
+        <w:bidi w:val="0"/>
+        <w:jc w:val="start"/>
+        <w:rPr>
+          <w:rFonts w:ascii="Consolas" w:hAnsi="Consolas"/>
+          <w:sz w:val="16"/>
+          <w:szCs w:val="16"/>
+        </w:rPr>
+      </w:pPr>
+      <w:r>
+        <w:rPr>
+          <w:rFonts w:ascii="Consolas" w:hAnsi="Consolas"/>
+          <w:sz w:val="16"/>
+          <w:szCs w:val="16"/>
+        </w:rPr>
+        <w:t>title = {{Computers and banking}},</w:t>
+      </w:r>
+    </w:p>
+    <w:p>
+      <w:pPr>
+        <w:pStyle w:val="PreformattedText"/>
+        <w:bidi w:val="0"/>
+        <w:jc w:val="start"/>
+        <w:rPr>
+          <w:rFonts w:ascii="Consolas" w:hAnsi="Consolas"/>
+          <w:sz w:val="16"/>
+          <w:szCs w:val="16"/>
+        </w:rPr>
+      </w:pPr>
+      <w:r>
+        <w:rPr>
+          <w:rFonts w:ascii="Consolas" w:hAnsi="Consolas"/>
+          <w:sz w:val="16"/>
+          <w:szCs w:val="16"/>
+        </w:rPr>
+        <w:t>chapter = "4",</w:t>
+      </w:r>
+    </w:p>
+    <w:p>
+      <w:pPr>
+        <w:pStyle w:val="PreformattedText"/>
+        <w:bidi w:val="0"/>
+        <w:jc w:val="start"/>
+        <w:rPr/>
+      </w:pPr>
+      <w:r>
+        <w:rPr>
+          <w:rFonts w:ascii="Consolas" w:hAnsi="Consolas"/>
+          <w:sz w:val="16"/>
+          <w:szCs w:val="16"/>
+        </w:rPr>
+        <w:t>pages = {53-75},</w:t>
+      </w:r>
+    </w:p>
+    <w:p>
+      <w:pPr>
+        <w:pStyle w:val="PreformattedText"/>
+        <w:bidi w:val="0"/>
+        <w:jc w:val="start"/>
+        <w:rPr>
+          <w:rFonts w:ascii="Consolas" w:hAnsi="Consolas"/>
+          <w:sz w:val="16"/>
+          <w:szCs w:val="16"/>
+        </w:rPr>
+      </w:pPr>
+      <w:r>
+        <w:rPr>
+          <w:rFonts w:ascii="Consolas" w:hAnsi="Consolas"/>
+          <w:sz w:val="16"/>
+          <w:szCs w:val="16"/>
+        </w:rPr>
+        <w:t>author = {Archibald, Ian H.},</w:t>
+      </w:r>
+    </w:p>
+    <w:p>
+      <w:pPr>
+        <w:pStyle w:val="PreformattedText"/>
+        <w:bidi w:val="0"/>
+        <w:jc w:val="start"/>
+        <w:rPr>
+          <w:rFonts w:ascii="Consolas" w:hAnsi="Consolas"/>
+          <w:sz w:val="16"/>
+          <w:szCs w:val="16"/>
+        </w:rPr>
+      </w:pPr>
+      <w:r>
+        <w:rPr>
+          <w:rFonts w:ascii="Consolas" w:hAnsi="Consolas"/>
+          <w:sz w:val="16"/>
+          <w:szCs w:val="16"/>
+        </w:rPr>
+        <w:t xml:space="preserve">year = "1985",                                                                                                            </w:t>
+      </w:r>
+    </w:p>
+    <w:p>
+      <w:pPr>
+        <w:pStyle w:val="PreformattedText"/>
+        <w:bidi w:val="0"/>
+        <w:jc w:val="start"/>
+        <w:rPr>
+          <w:rFonts w:ascii="Consolas" w:hAnsi="Consolas"/>
+          <w:sz w:val="16"/>
+          <w:szCs w:val="16"/>
+        </w:rPr>
+      </w:pPr>
+      <w:r>
+        <w:rPr>
+          <w:rFonts w:ascii="Consolas" w:hAnsi="Consolas"/>
+          <w:sz w:val="16"/>
+          <w:szCs w:val="16"/>
+        </w:rPr>
+        <w:t>url = "https://history.itp.nz/part-3/archibald.html"</w:t>
+      </w:r>
+    </w:p>
+    <w:p>
+      <w:pPr>
+        <w:pStyle w:val="PreformattedText"/>
+        <w:bidi w:val="0"/>
+        <w:jc w:val="start"/>
+        <w:rPr>
+          <w:rFonts w:ascii="Consolas" w:hAnsi="Consolas"/>
+          <w:sz w:val="16"/>
+          <w:szCs w:val="16"/>
+        </w:rPr>
+      </w:pPr>
+      <w:r>
+        <w:rPr>
+          <w:rFonts w:ascii="Consolas" w:hAnsi="Consolas"/>
+          <w:sz w:val="16"/>
+          <w:szCs w:val="16"/>
+        </w:rPr>
+        <w:t>}</w:t>
+      </w:r>
+    </w:p>
+    <w:p>
+      <w:pPr>
+        <w:pStyle w:val="PreformattedText"/>
+        <w:bidi w:val="0"/>
+        <w:jc w:val="start"/>
+        <w:rPr>
+          <w:rFonts w:ascii="Consolas" w:hAnsi="Consolas"/>
+          <w:sz w:val="16"/>
+          <w:szCs w:val="16"/>
+        </w:rPr>
+      </w:pPr>
+      <w:r>
+        <w:rPr>
+          <w:rFonts w:ascii="Consolas" w:hAnsi="Consolas"/>
+          <w:sz w:val="16"/>
+          <w:szCs w:val="16"/>
+        </w:rPr>
+      </w:r>
+    </w:p>
+    <w:p>
+      <w:pPr>
+        <w:pStyle w:val="PreformattedText"/>
+        <w:bidi w:val="0"/>
+        <w:jc w:val="start"/>
+        <w:rPr>
+          <w:rFonts w:ascii="Times New Roman" w:hAnsi="Times New Roman"/>
+          <w:sz w:val="20"/>
+          <w:szCs w:val="20"/>
+        </w:rPr>
+      </w:pPr>
+      <w:r>
+        <w:rPr>
+          <w:rFonts w:ascii="Times New Roman" w:hAnsi="Times New Roman"/>
+          <w:sz w:val="20"/>
+          <w:szCs w:val="20"/>
+        </w:rPr>
+        <w:t>At the BNZ: “To spend vast sums as a matter of course on computer systems had certainly not emerged as an acceptable trend in the mid-1960s... Decimal currency conversion was due to take place in July 1967, and this proved to be the decisive factor... By mid-1964 permission had been given to go out to tender for two computers, one to be located in Wellington and the other in Auckland. The objective was to use these machines to process the accounts of 100 branches of the bank before July 1967... By December 1964 orders had been placed for two 360/30s... There was no equipment in New Zealand capable of magnetic ink printing to the exacting specifications necessary... An Auckland publishing firm, Wilson &amp; Horton Limited, bravely undertook the hazardous task... the impossible was achieved with 100 branches of the bank up and running comfortably on computer by Decimal Currency Day on 10 July 1967... Fortunately the Government Computer Centre, further ahead with their development on a much larger 360/40, had enough trouble running Cobol to alert bank programmers to the dangers, and force a decision to use Assembler... in mid-1967, only the Bank of New Zealand was involved. At a time when nine out of ten computer projects worldwide were in trouble it had a highly efficient computerised banking system which was attracting considerable overseas attention... Late in 1967 the banking consortium to become known as Databank Systems Limited was formed... By the end of 1969 every branch of every trading bank in the country was operating under a jointly owned computer system supported by computer centres in Wellington, Auckland, Hamilton, Palmerston North, Christchurch and Dunedin... In 1969 all the accounts of the trading banks were being processed by six centres equipped with 360/40s having 128 K of core, a 2314 with eight removable disks, three slow tapes, card readers, printers and the ubiquitous MICR cheque readers... The provision of new computer centres at Tauranga, Ellerslie and Hastings helped to allay the processing pressures developing... Towards the end of 1974 the decision was made to centralise update processing on large machines at Auckland and Wellington, while distributing input and output functions to what became known as the network centres.” [which didn’t happen until 1976]</w:t>
+      </w:r>
+    </w:p>
+    <w:p>
+      <w:pPr>
+        <w:pStyle w:val="PreformattedText"/>
+        <w:bidi w:val="0"/>
+        <w:jc w:val="start"/>
+        <w:rPr>
+          <w:rFonts w:ascii="Consolas" w:hAnsi="Consolas"/>
+          <w:sz w:val="16"/>
+          <w:szCs w:val="16"/>
+        </w:rPr>
+      </w:pPr>
+      <w:r>
+        <w:rPr>
+          <w:rFonts w:ascii="Consolas" w:hAnsi="Consolas"/>
+          <w:sz w:val="16"/>
+          <w:szCs w:val="16"/>
+        </w:rPr>
+      </w:r>
+    </w:p>
+    <w:p>
+      <w:pPr>
+        <w:pStyle w:val="PreformattedText"/>
+        <w:bidi w:val="0"/>
+        <w:jc w:val="start"/>
+        <w:rPr>
+          <w:rFonts w:ascii="Consolas" w:hAnsi="Consolas"/>
+          <w:sz w:val="16"/>
+          <w:szCs w:val="16"/>
+        </w:rPr>
+      </w:pPr>
+      <w:r>
+        <w:rPr>
+          <w:rFonts w:ascii="Consolas" w:hAnsi="Consolas"/>
+          <w:sz w:val="16"/>
+          <w:szCs w:val="16"/>
+        </w:rPr>
+        <w:t>@incollection{Potter85,</w:t>
+      </w:r>
+    </w:p>
+    <w:p>
+      <w:pPr>
+        <w:pStyle w:val="PreformattedText"/>
+        <w:bidi w:val="0"/>
+        <w:jc w:val="start"/>
+        <w:rPr>
+          <w:rFonts w:ascii="Consolas" w:hAnsi="Consolas"/>
+          <w:sz w:val="16"/>
+          <w:szCs w:val="16"/>
+        </w:rPr>
+      </w:pPr>
+      <w:r>
+        <w:rPr>
+          <w:rFonts w:ascii="Consolas" w:hAnsi="Consolas"/>
+          <w:sz w:val="16"/>
+          <w:szCs w:val="16"/>
+        </w:rPr>
+        <w:t>booktitle = {{Looking Back to Tomorrow}},</w:t>
+      </w:r>
+    </w:p>
+    <w:p>
+      <w:pPr>
+        <w:pStyle w:val="PreformattedText"/>
+        <w:bidi w:val="0"/>
+        <w:jc w:val="start"/>
+        <w:rPr>
+          <w:rFonts w:ascii="Consolas" w:hAnsi="Consolas"/>
+          <w:sz w:val="16"/>
+          <w:szCs w:val="16"/>
+        </w:rPr>
+      </w:pPr>
+      <w:r>
+        <w:rPr>
+          <w:rFonts w:ascii="Consolas" w:hAnsi="Consolas"/>
+          <w:sz w:val="16"/>
+          <w:szCs w:val="16"/>
+        </w:rPr>
+        <w:t>editor = {Williams, W. R.},</w:t>
+      </w:r>
+    </w:p>
+    <w:p>
+      <w:pPr>
+        <w:pStyle w:val="PreformattedText"/>
+        <w:bidi w:val="0"/>
+        <w:jc w:val="start"/>
+        <w:rPr>
+          <w:rFonts w:ascii="Consolas" w:hAnsi="Consolas"/>
+          <w:sz w:val="16"/>
+          <w:szCs w:val="16"/>
+        </w:rPr>
+      </w:pPr>
+      <w:r>
+        <w:rPr>
+          <w:rFonts w:ascii="Consolas" w:hAnsi="Consolas"/>
+          <w:sz w:val="16"/>
+          <w:szCs w:val="16"/>
+        </w:rPr>
+        <w:t>publisher = {{The New Zealand Computer Society}},</w:t>
+      </w:r>
+    </w:p>
+    <w:p>
+      <w:pPr>
+        <w:pStyle w:val="PreformattedText"/>
+        <w:bidi w:val="0"/>
+        <w:jc w:val="start"/>
+        <w:rPr>
+          <w:rFonts w:ascii="Consolas" w:hAnsi="Consolas"/>
+          <w:sz w:val="16"/>
+          <w:szCs w:val="16"/>
+        </w:rPr>
+      </w:pPr>
+      <w:r>
+        <w:rPr>
+          <w:rFonts w:ascii="Consolas" w:hAnsi="Consolas"/>
+          <w:sz w:val="16"/>
+          <w:szCs w:val="16"/>
+        </w:rPr>
+        <w:t>title = {{Computers in education}},</w:t>
+      </w:r>
+    </w:p>
+    <w:p>
+      <w:pPr>
+        <w:pStyle w:val="PreformattedText"/>
+        <w:bidi w:val="0"/>
+        <w:jc w:val="start"/>
+        <w:rPr>
+          <w:rFonts w:ascii="Consolas" w:hAnsi="Consolas"/>
+          <w:sz w:val="16"/>
+          <w:szCs w:val="16"/>
+        </w:rPr>
+      </w:pPr>
+      <w:r>
+        <w:rPr>
+          <w:rFonts w:ascii="Consolas" w:hAnsi="Consolas"/>
+          <w:sz w:val="16"/>
+          <w:szCs w:val="16"/>
+        </w:rPr>
+        <w:t>chapter = "8",</w:t>
+      </w:r>
+    </w:p>
+    <w:p>
+      <w:pPr>
+        <w:pStyle w:val="PreformattedText"/>
+        <w:bidi w:val="0"/>
+        <w:jc w:val="start"/>
+        <w:rPr>
+          <w:rFonts w:ascii="Consolas" w:hAnsi="Consolas"/>
+          <w:sz w:val="16"/>
+          <w:szCs w:val="16"/>
+        </w:rPr>
+      </w:pPr>
+      <w:r>
+        <w:rPr>
+          <w:rFonts w:ascii="Consolas" w:hAnsi="Consolas"/>
+          <w:sz w:val="16"/>
+          <w:szCs w:val="16"/>
+        </w:rPr>
+        <w:t>pages = {124-139},</w:t>
+      </w:r>
+    </w:p>
+    <w:p>
+      <w:pPr>
+        <w:pStyle w:val="PreformattedText"/>
+        <w:bidi w:val="0"/>
+        <w:jc w:val="start"/>
+        <w:rPr>
+          <w:rFonts w:ascii="Consolas" w:hAnsi="Consolas"/>
+          <w:sz w:val="16"/>
+          <w:szCs w:val="16"/>
+        </w:rPr>
+      </w:pPr>
+      <w:r>
+        <w:rPr>
+          <w:rFonts w:ascii="Consolas" w:hAnsi="Consolas"/>
+          <w:sz w:val="16"/>
+          <w:szCs w:val="16"/>
+        </w:rPr>
+        <w:t>author = {Potter, Chris J.},</w:t>
+      </w:r>
+    </w:p>
+    <w:p>
+      <w:pPr>
+        <w:pStyle w:val="PreformattedText"/>
+        <w:bidi w:val="0"/>
+        <w:jc w:val="start"/>
+        <w:rPr>
+          <w:rFonts w:ascii="Consolas" w:hAnsi="Consolas"/>
+          <w:sz w:val="16"/>
+          <w:szCs w:val="16"/>
+        </w:rPr>
+      </w:pPr>
+      <w:r>
+        <w:rPr>
+          <w:rFonts w:ascii="Consolas" w:hAnsi="Consolas"/>
+          <w:sz w:val="16"/>
+          <w:szCs w:val="16"/>
+        </w:rPr>
+        <w:t>year = "1985",</w:t>
+      </w:r>
+    </w:p>
+    <w:p>
+      <w:pPr>
+        <w:pStyle w:val="PreformattedText"/>
+        <w:bidi w:val="0"/>
+        <w:jc w:val="start"/>
+        <w:rPr>
+          <w:rFonts w:ascii="Consolas" w:hAnsi="Consolas"/>
+          <w:sz w:val="16"/>
+          <w:szCs w:val="16"/>
+        </w:rPr>
+      </w:pPr>
+      <w:r>
+        <w:rPr>
+          <w:rFonts w:ascii="Consolas" w:hAnsi="Consolas"/>
+          <w:sz w:val="16"/>
+          <w:szCs w:val="16"/>
+        </w:rPr>
+        <w:t xml:space="preserve">url = "https://history.itp.nz/part-3/potter.html"                                                                                                   </w:t>
+      </w:r>
+    </w:p>
+    <w:p>
+      <w:pPr>
+        <w:pStyle w:val="PreformattedText"/>
+        <w:bidi w:val="0"/>
+        <w:jc w:val="start"/>
+        <w:rPr>
+          <w:rFonts w:ascii="Consolas" w:hAnsi="Consolas"/>
+          <w:sz w:val="16"/>
+          <w:szCs w:val="16"/>
+        </w:rPr>
+      </w:pPr>
+      <w:r>
+        <w:rPr>
+          <w:rFonts w:ascii="Consolas" w:hAnsi="Consolas"/>
+          <w:sz w:val="16"/>
+          <w:szCs w:val="16"/>
+        </w:rPr>
+        <w:t>}</w:t>
+      </w:r>
+    </w:p>
+    <w:p>
+      <w:pPr>
+        <w:pStyle w:val="PreformattedText"/>
+        <w:bidi w:val="0"/>
+        <w:jc w:val="start"/>
+        <w:rPr>
+          <w:rFonts w:ascii="Consolas" w:hAnsi="Consolas"/>
+          <w:sz w:val="16"/>
+          <w:szCs w:val="16"/>
+        </w:rPr>
+      </w:pPr>
+      <w:r>
+        <w:rPr>
+          <w:rFonts w:ascii="Consolas" w:hAnsi="Consolas"/>
+          <w:sz w:val="16"/>
+          <w:szCs w:val="16"/>
+        </w:rPr>
+      </w:r>
+    </w:p>
+    <w:p>
+      <w:pPr>
+        <w:pStyle w:val="PreformattedText"/>
+        <w:bidi w:val="0"/>
+        <w:jc w:val="start"/>
+        <w:rPr>
+          <w:rFonts w:ascii="Times New Roman" w:hAnsi="Times New Roman"/>
+          <w:sz w:val="20"/>
+          <w:szCs w:val="20"/>
+        </w:rPr>
+      </w:pPr>
+      <w:r>
+        <w:rPr>
+          <w:rFonts w:ascii="Times New Roman" w:hAnsi="Times New Roman"/>
+          <w:sz w:val="20"/>
+          <w:szCs w:val="20"/>
+        </w:rPr>
+        <w:t>“</w:t>
+      </w:r>
+      <w:r>
+        <w:rPr>
+          <w:rFonts w:ascii="Times New Roman" w:hAnsi="Times New Roman"/>
+          <w:sz w:val="20"/>
+          <w:szCs w:val="20"/>
+        </w:rPr>
+        <w:t xml:space="preserve">Universities recognised the need for computers in their teaching and research in the mid-1960s. Initially, their use of computers was mainly in the heavy application areas such as Engineering, Chemistry and Mathematics. In the early 1970s, computer science departments were established... At the outset, computing teaching in New Zealand tended to be divided into service teaching (often subdivided into two groups; science and commerce) and Computer Science per se... the computer hardware installed in the universities, this has been dominated by the traditionally ‘heavy’ computing departments of Mathematics, Science and Engineering... </w:t>
+      </w:r>
+    </w:p>
+    <w:p>
+      <w:pPr>
+        <w:pStyle w:val="PreformattedText"/>
+        <w:bidi w:val="0"/>
+        <w:jc w:val="start"/>
+        <w:rPr>
+          <w:rFonts w:ascii="Times New Roman" w:hAnsi="Times New Roman"/>
+          <w:sz w:val="20"/>
+          <w:szCs w:val="20"/>
+        </w:rPr>
+      </w:pPr>
+      <w:r>
+        <w:rPr>
+          <w:rFonts w:ascii="Times New Roman" w:hAnsi="Times New Roman"/>
+          <w:sz w:val="20"/>
+          <w:szCs w:val="20"/>
+        </w:rPr>
+      </w:r>
+    </w:p>
+    <w:p>
+      <w:pPr>
+        <w:pStyle w:val="PreformattedText"/>
+        <w:bidi w:val="0"/>
+        <w:jc w:val="start"/>
+        <w:rPr>
+          <w:rFonts w:ascii="Times New Roman" w:hAnsi="Times New Roman"/>
+          <w:sz w:val="20"/>
+          <w:szCs w:val="20"/>
+        </w:rPr>
+      </w:pPr>
+      <w:r>
+        <w:rPr>
+          <w:rFonts w:ascii="Times New Roman" w:hAnsi="Times New Roman"/>
+          <w:sz w:val="20"/>
+          <w:szCs w:val="20"/>
+        </w:rPr>
+        <w:t>Technical institutes have also been responding to the new technology. The first courses, evening classes covering mainly introductory topics, started as early as 1966, and a 1967 prospectus made the tentative statement; ‘It is probable that simple programs will be written and that an opportunity will be given for these programs to be used on a computer.’ In the following year the same prospectus made first mention of COBOL and FORTRAN... training was to he provided for identified vocational occupations in the business and commercial community... it was not until 1972 that the NZ Certificate in Data Processing was established, providing a national standard... The first processor supplied to a technical institute by a government grant was installed in 1978 in the Auckland Technical Institute, and it remained the only one until a block purchase in 1982...</w:t>
+      </w:r>
+    </w:p>
+    <w:p>
+      <w:pPr>
+        <w:pStyle w:val="PreformattedText"/>
+        <w:bidi w:val="0"/>
+        <w:jc w:val="start"/>
+        <w:rPr>
+          <w:rFonts w:ascii="Times New Roman" w:hAnsi="Times New Roman"/>
+          <w:sz w:val="20"/>
+          <w:szCs w:val="20"/>
+        </w:rPr>
+      </w:pPr>
+      <w:r>
+        <w:rPr>
+          <w:rFonts w:ascii="Times New Roman" w:hAnsi="Times New Roman"/>
+          <w:sz w:val="20"/>
+          <w:szCs w:val="20"/>
+        </w:rPr>
+      </w:r>
+    </w:p>
+    <w:p>
+      <w:pPr>
+        <w:pStyle w:val="PreformattedText"/>
+        <w:bidi w:val="0"/>
+        <w:jc w:val="start"/>
+        <w:rPr>
+          <w:rFonts w:ascii="Times New Roman" w:hAnsi="Times New Roman"/>
+          <w:sz w:val="20"/>
+          <w:szCs w:val="20"/>
+        </w:rPr>
+      </w:pPr>
+      <w:r>
+        <w:rPr>
+          <w:rFonts w:ascii="Times New Roman" w:hAnsi="Times New Roman"/>
+          <w:sz w:val="20"/>
+          <w:szCs w:val="20"/>
+        </w:rPr>
+        <w:t>schools have been somewhat slower in getting off the mark. Very few secondary schools were able to afford their own computers until the advent of the microcomputer in the late 1970s.</w:t>
+      </w:r>
+    </w:p>
+    <w:p>
+      <w:pPr>
+        <w:pStyle w:val="PreformattedText"/>
+        <w:bidi w:val="0"/>
+        <w:jc w:val="start"/>
+        <w:rPr>
+          <w:rFonts w:ascii="Times New Roman" w:hAnsi="Times New Roman"/>
+          <w:sz w:val="20"/>
+          <w:szCs w:val="20"/>
+        </w:rPr>
+      </w:pPr>
+      <w:r>
+        <w:rPr>
+          <w:rFonts w:ascii="Times New Roman" w:hAnsi="Times New Roman"/>
+          <w:sz w:val="20"/>
+          <w:szCs w:val="20"/>
+        </w:rPr>
+      </w:r>
+    </w:p>
+    <w:p>
+      <w:pPr>
+        <w:pStyle w:val="PreformattedText"/>
+        <w:bidi w:val="0"/>
+        <w:jc w:val="start"/>
+        <w:rPr>
+          <w:rFonts w:ascii="Times New Roman" w:hAnsi="Times New Roman"/>
+          <w:sz w:val="20"/>
+          <w:szCs w:val="20"/>
+        </w:rPr>
+      </w:pPr>
+      <w:r>
+        <w:rPr>
+          <w:rFonts w:ascii="Times New Roman" w:hAnsi="Times New Roman"/>
+          <w:sz w:val="20"/>
+          <w:szCs w:val="20"/>
+        </w:rPr>
+        <w:t xml:space="preserve">Publication in 1978 of ‘Computer Education in NZ’, an exhaustive survey of courses offered by education and training organisations throughout the country.”  </w:t>
+      </w:r>
+    </w:p>
+    <w:p>
+      <w:pPr>
+        <w:pStyle w:val="PreformattedText"/>
+        <w:bidi w:val="0"/>
+        <w:jc w:val="start"/>
+        <w:rPr>
+          <w:rFonts w:ascii="Consolas" w:hAnsi="Consolas"/>
+          <w:sz w:val="16"/>
+          <w:szCs w:val="16"/>
+        </w:rPr>
+      </w:pPr>
+      <w:r>
+        <w:rPr>
+          <w:rFonts w:ascii="Consolas" w:hAnsi="Consolas"/>
+          <w:sz w:val="16"/>
+          <w:szCs w:val="16"/>
+        </w:rPr>
+      </w:r>
+    </w:p>
+    <w:p>
+      <w:pPr>
+        <w:pStyle w:val="PreformattedText"/>
+        <w:bidi w:val="0"/>
+        <w:jc w:val="start"/>
+        <w:rPr>
+          <w:rFonts w:ascii="Consolas" w:hAnsi="Consolas"/>
+          <w:sz w:val="16"/>
+          <w:szCs w:val="16"/>
+        </w:rPr>
+      </w:pPr>
+      <w:r>
+        <w:rPr>
+          <w:rFonts w:ascii="Consolas" w:hAnsi="Consolas"/>
+          <w:sz w:val="16"/>
+          <w:szCs w:val="16"/>
+        </w:rPr>
+        <w:t>@incollection{Pioneers85,</w:t>
+      </w:r>
+    </w:p>
+    <w:p>
+      <w:pPr>
+        <w:pStyle w:val="PreformattedText"/>
+        <w:bidi w:val="0"/>
+        <w:jc w:val="start"/>
+        <w:rPr>
+          <w:rFonts w:ascii="Consolas" w:hAnsi="Consolas"/>
+          <w:sz w:val="16"/>
+          <w:szCs w:val="16"/>
+        </w:rPr>
+      </w:pPr>
+      <w:r>
+        <w:rPr>
+          <w:rFonts w:ascii="Consolas" w:hAnsi="Consolas"/>
+          <w:sz w:val="16"/>
+          <w:szCs w:val="16"/>
+        </w:rPr>
+        <w:t>booktitle = {{Looking Back to Tomorrow}},</w:t>
+      </w:r>
+    </w:p>
+    <w:p>
+      <w:pPr>
+        <w:pStyle w:val="PreformattedText"/>
+        <w:bidi w:val="0"/>
+        <w:jc w:val="start"/>
+        <w:rPr>
+          <w:rFonts w:ascii="Consolas" w:hAnsi="Consolas"/>
+          <w:sz w:val="16"/>
+          <w:szCs w:val="16"/>
+        </w:rPr>
+      </w:pPr>
+      <w:r>
+        <w:rPr>
+          <w:rFonts w:ascii="Consolas" w:hAnsi="Consolas"/>
+          <w:sz w:val="16"/>
+          <w:szCs w:val="16"/>
+        </w:rPr>
+        <w:t>editor = {Williams, W. R.},</w:t>
+      </w:r>
+    </w:p>
+    <w:p>
+      <w:pPr>
+        <w:pStyle w:val="PreformattedText"/>
+        <w:bidi w:val="0"/>
+        <w:jc w:val="start"/>
+        <w:rPr>
+          <w:rFonts w:ascii="Consolas" w:hAnsi="Consolas"/>
+          <w:sz w:val="16"/>
+          <w:szCs w:val="16"/>
+        </w:rPr>
+      </w:pPr>
+      <w:r>
+        <w:rPr>
+          <w:rFonts w:ascii="Consolas" w:hAnsi="Consolas"/>
+          <w:sz w:val="16"/>
+          <w:szCs w:val="16"/>
+        </w:rPr>
+        <w:t>publisher = {{The New Zealand Computer Society}},</w:t>
+      </w:r>
+    </w:p>
+    <w:p>
+      <w:pPr>
+        <w:pStyle w:val="PreformattedText"/>
+        <w:bidi w:val="0"/>
+        <w:jc w:val="start"/>
+        <w:rPr>
+          <w:rFonts w:ascii="Consolas" w:hAnsi="Consolas"/>
+          <w:sz w:val="16"/>
+          <w:szCs w:val="16"/>
+        </w:rPr>
+      </w:pPr>
+      <w:r>
+        <w:rPr>
+          <w:rFonts w:ascii="Consolas" w:hAnsi="Consolas"/>
+          <w:sz w:val="16"/>
+          <w:szCs w:val="16"/>
+        </w:rPr>
+        <w:t>title = {{A few of the first}},</w:t>
+      </w:r>
+    </w:p>
+    <w:p>
+      <w:pPr>
+        <w:pStyle w:val="PreformattedText"/>
+        <w:bidi w:val="0"/>
+        <w:jc w:val="start"/>
+        <w:rPr>
+          <w:rFonts w:ascii="Consolas" w:hAnsi="Consolas"/>
+          <w:sz w:val="16"/>
+          <w:szCs w:val="16"/>
+        </w:rPr>
+      </w:pPr>
+      <w:r>
+        <w:rPr>
+          <w:rFonts w:ascii="Consolas" w:hAnsi="Consolas"/>
+          <w:sz w:val="16"/>
+          <w:szCs w:val="16"/>
+        </w:rPr>
+        <w:t>year = "1985",</w:t>
+      </w:r>
+    </w:p>
+    <w:p>
+      <w:pPr>
+        <w:pStyle w:val="PreformattedText"/>
+        <w:bidi w:val="0"/>
+        <w:jc w:val="start"/>
+        <w:rPr>
+          <w:rFonts w:ascii="Consolas" w:hAnsi="Consolas"/>
+          <w:sz w:val="16"/>
+          <w:szCs w:val="16"/>
+        </w:rPr>
+      </w:pPr>
+      <w:r>
+        <w:rPr>
+          <w:rFonts w:ascii="Consolas" w:hAnsi="Consolas"/>
+          <w:sz w:val="16"/>
+          <w:szCs w:val="16"/>
+        </w:rPr>
+        <w:t>url = "https://history.itp.nz/part-3/a-few-of-the-first.html"}</w:t>
+      </w:r>
+    </w:p>
+    <w:p>
+      <w:pPr>
+        <w:pStyle w:val="PreformattedText"/>
+        <w:bidi w:val="0"/>
+        <w:jc w:val="start"/>
+        <w:rPr>
+          <w:rFonts w:ascii="Consolas" w:hAnsi="Consolas"/>
+          <w:sz w:val="16"/>
+          <w:szCs w:val="16"/>
+        </w:rPr>
+      </w:pPr>
+      <w:r>
+        <w:rPr>
+          <w:rFonts w:ascii="Consolas" w:hAnsi="Consolas"/>
+          <w:sz w:val="16"/>
+          <w:szCs w:val="16"/>
+        </w:rPr>
+      </w:r>
+    </w:p>
+    <w:p>
+      <w:pPr>
+        <w:pStyle w:val="PreformattedText"/>
+        <w:bidi w:val="0"/>
+        <w:jc w:val="start"/>
+        <w:rPr>
+          <w:rFonts w:ascii="Times New Roman" w:hAnsi="Times New Roman"/>
+          <w:sz w:val="20"/>
+          <w:szCs w:val="20"/>
+        </w:rPr>
+      </w:pPr>
+      <w:r>
+        <w:rPr>
+          <w:rFonts w:ascii="Times New Roman" w:hAnsi="Times New Roman"/>
+          <w:sz w:val="20"/>
+          <w:szCs w:val="20"/>
+        </w:rPr>
+        <w:t>[G Bernard Battersby bio] “</w:t>
+      </w:r>
+      <w:r>
+        <w:rPr>
+          <w:rFonts w:ascii="Times New Roman" w:hAnsi="Times New Roman"/>
+          <w:b/>
+          <w:bCs/>
+          <w:sz w:val="20"/>
+          <w:szCs w:val="20"/>
+        </w:rPr>
+        <w:t>Computer Bureau Limited (now Datacom)</w:t>
+      </w:r>
+      <w:r>
+        <w:rPr>
+          <w:rFonts w:ascii="Times New Roman" w:hAnsi="Times New Roman"/>
+          <w:sz w:val="20"/>
+          <w:szCs w:val="20"/>
+        </w:rPr>
+        <w:t xml:space="preserve"> [Christchurch] in association with Mr PM Hargreaves was ahead of its time — many businessmen were cynical, and the company had its teething troubles: begun in 1965, it did not make its first profit till 1969. The enthusiastic staff of seven often worked round the clock; nobody got rich out of it, but ‘at least they enjoyed it … they found it an intellectual challenge’. Today [1985] over 300 people are employed throughout New Zealand.”</w:t>
+      </w:r>
+    </w:p>
+    <w:p>
+      <w:pPr>
+        <w:pStyle w:val="PreformattedText"/>
+        <w:bidi w:val="0"/>
+        <w:jc w:val="start"/>
+        <w:rPr>
+          <w:rFonts w:ascii="Times New Roman" w:hAnsi="Times New Roman"/>
+          <w:sz w:val="20"/>
+          <w:szCs w:val="20"/>
+        </w:rPr>
+      </w:pPr>
+      <w:r>
+        <w:rPr>
+          <w:rFonts w:ascii="Times New Roman" w:hAnsi="Times New Roman"/>
+          <w:sz w:val="20"/>
+          <w:szCs w:val="20"/>
+        </w:rPr>
+      </w:r>
+    </w:p>
+    <w:p>
+      <w:pPr>
+        <w:pStyle w:val="PreformattedText"/>
+        <w:bidi w:val="0"/>
+        <w:jc w:val="start"/>
+        <w:rPr>
+          <w:rFonts w:ascii="Times New Roman" w:hAnsi="Times New Roman"/>
+          <w:sz w:val="20"/>
+          <w:szCs w:val="20"/>
+        </w:rPr>
+      </w:pPr>
+      <w:r>
+        <w:rPr>
+          <w:rFonts w:ascii="Times New Roman" w:hAnsi="Times New Roman"/>
+          <w:sz w:val="20"/>
+          <w:szCs w:val="20"/>
+        </w:rPr>
+        <w:t>“</w:t>
+      </w:r>
+      <w:r>
+        <w:rPr>
+          <w:rFonts w:ascii="Times New Roman" w:hAnsi="Times New Roman"/>
+          <w:sz w:val="20"/>
+          <w:szCs w:val="20"/>
+        </w:rPr>
+        <w:t xml:space="preserve">In 1970 Paul Walker left Treasury to set up </w:t>
+      </w:r>
+      <w:r>
+        <w:rPr>
+          <w:rFonts w:ascii="Times New Roman" w:hAnsi="Times New Roman"/>
+          <w:b/>
+          <w:bCs/>
+          <w:sz w:val="20"/>
+          <w:szCs w:val="20"/>
+        </w:rPr>
+        <w:t>Data Enterprises Limited</w:t>
+      </w:r>
+      <w:r>
+        <w:rPr>
+          <w:rFonts w:ascii="Times New Roman" w:hAnsi="Times New Roman"/>
+          <w:sz w:val="20"/>
+          <w:szCs w:val="20"/>
+        </w:rPr>
+        <w:t xml:space="preserve">.” </w:t>
+      </w:r>
+    </w:p>
+    <w:p>
+      <w:pPr>
+        <w:pStyle w:val="PreformattedText"/>
+        <w:bidi w:val="0"/>
+        <w:jc w:val="start"/>
+        <w:rPr>
+          <w:rFonts w:ascii="Times New Roman" w:hAnsi="Times New Roman"/>
+          <w:sz w:val="20"/>
+          <w:szCs w:val="20"/>
+        </w:rPr>
+      </w:pPr>
+      <w:r>
+        <w:rPr>
+          <w:rFonts w:ascii="Times New Roman" w:hAnsi="Times New Roman"/>
+          <w:sz w:val="20"/>
+          <w:szCs w:val="20"/>
+        </w:rPr>
+      </w:r>
+    </w:p>
+    <w:p>
+      <w:pPr>
+        <w:pStyle w:val="PreformattedText"/>
+        <w:bidi w:val="0"/>
+        <w:jc w:val="start"/>
+        <w:rPr>
+          <w:rFonts w:ascii="Times New Roman" w:hAnsi="Times New Roman"/>
+          <w:sz w:val="20"/>
+          <w:szCs w:val="20"/>
+        </w:rPr>
+      </w:pPr>
+      <w:r>
+        <w:rPr>
+          <w:rFonts w:ascii="Times New Roman" w:hAnsi="Times New Roman"/>
+          <w:sz w:val="20"/>
+          <w:szCs w:val="20"/>
+        </w:rPr>
+        <w:t>[Lots of other bio snippets in that chapter, relevant to the origins of NZCS.]</w:t>
+      </w:r>
+    </w:p>
+    <w:p>
+      <w:pPr>
+        <w:pStyle w:val="PreformattedText"/>
+        <w:bidi w:val="0"/>
+        <w:jc w:val="start"/>
+        <w:rPr/>
+      </w:pPr>
+      <w:r>
+        <w:rPr>
+          <w:rFonts w:ascii="Times New Roman" w:hAnsi="Times New Roman"/>
+          <w:sz w:val="20"/>
+          <w:szCs w:val="20"/>
+        </w:rPr>
+        <w:t xml:space="preserve">                     </w:t>
+      </w:r>
+      <w:r>
+        <w:rPr>
+          <w:rFonts w:ascii="Times New Roman" w:hAnsi="Times New Roman"/>
+        </w:rPr>
+        <w:t xml:space="preserve">   </w:t>
+      </w:r>
+    </w:p>
+    <w:p>
+      <w:pPr>
+        <w:pStyle w:val="PreformattedText"/>
+        <w:bidi w:val="0"/>
+        <w:jc w:val="start"/>
+        <w:rPr>
+          <w:rFonts w:ascii="Consolas" w:hAnsi="Consolas"/>
+          <w:sz w:val="16"/>
+          <w:szCs w:val="16"/>
+        </w:rPr>
+      </w:pPr>
+      <w:r>
+        <w:rPr>
+          <w:rFonts w:ascii="Consolas" w:hAnsi="Consolas"/>
+          <w:sz w:val="16"/>
+          <w:szCs w:val="16"/>
+        </w:rPr>
+        <w:t>@incollection{Moon2010,</w:t>
+      </w:r>
+    </w:p>
+    <w:p>
+      <w:pPr>
+        <w:pStyle w:val="PreformattedText"/>
+        <w:bidi w:val="0"/>
+        <w:jc w:val="start"/>
+        <w:rPr>
+          <w:rFonts w:ascii="Consolas" w:hAnsi="Consolas"/>
+          <w:sz w:val="16"/>
+          <w:szCs w:val="16"/>
+        </w:rPr>
+      </w:pPr>
+      <w:r>
+        <w:rPr>
+          <w:rFonts w:ascii="Consolas" w:hAnsi="Consolas"/>
+          <w:sz w:val="16"/>
+          <w:szCs w:val="16"/>
+        </w:rPr>
+        <w:t>booktitle = {{Return to Tomorrow: 50 Years of Computing in New Zealand}},</w:t>
+      </w:r>
+    </w:p>
+    <w:p>
+      <w:pPr>
+        <w:pStyle w:val="PreformattedText"/>
+        <w:bidi w:val="0"/>
+        <w:jc w:val="start"/>
+        <w:rPr>
+          <w:rFonts w:ascii="Consolas" w:hAnsi="Consolas"/>
+          <w:sz w:val="16"/>
+          <w:szCs w:val="16"/>
+        </w:rPr>
+      </w:pPr>
+      <w:r>
+        <w:rPr>
+          <w:rFonts w:ascii="Consolas" w:hAnsi="Consolas"/>
+          <w:sz w:val="16"/>
+          <w:szCs w:val="16"/>
+        </w:rPr>
+        <w:t>editor = {Toland, Janet},</w:t>
+      </w:r>
+    </w:p>
+    <w:p>
+      <w:pPr>
+        <w:pStyle w:val="PreformattedText"/>
+        <w:bidi w:val="0"/>
+        <w:jc w:val="start"/>
+        <w:rPr>
+          <w:rFonts w:ascii="Consolas" w:hAnsi="Consolas"/>
+          <w:sz w:val="16"/>
+          <w:szCs w:val="16"/>
+        </w:rPr>
+      </w:pPr>
+      <w:r>
+        <w:rPr>
+          <w:rFonts w:ascii="Consolas" w:hAnsi="Consolas"/>
+          <w:sz w:val="16"/>
+          <w:szCs w:val="16"/>
+        </w:rPr>
+        <w:t>publisher = {{The New Zealand Computer Society}},</w:t>
+      </w:r>
+    </w:p>
+    <w:p>
+      <w:pPr>
+        <w:pStyle w:val="PreformattedText"/>
+        <w:bidi w:val="0"/>
+        <w:jc w:val="start"/>
+        <w:rPr>
+          <w:rFonts w:ascii="Consolas" w:hAnsi="Consolas"/>
+          <w:sz w:val="16"/>
+          <w:szCs w:val="16"/>
+        </w:rPr>
+      </w:pPr>
+      <w:r>
+        <w:rPr>
+          <w:rFonts w:ascii="Consolas" w:hAnsi="Consolas"/>
+          <w:sz w:val="16"/>
+          <w:szCs w:val="16"/>
+        </w:rPr>
+        <w:t>title = {{Memories of the early days - NZCS: Why and how it was so}},</w:t>
+      </w:r>
+    </w:p>
+    <w:p>
+      <w:pPr>
+        <w:pStyle w:val="PreformattedText"/>
+        <w:bidi w:val="0"/>
+        <w:jc w:val="start"/>
+        <w:rPr>
+          <w:rFonts w:ascii="Consolas" w:hAnsi="Consolas"/>
+          <w:sz w:val="16"/>
+          <w:szCs w:val="16"/>
+        </w:rPr>
+      </w:pPr>
+      <w:r>
+        <w:rPr>
+          <w:rFonts w:ascii="Consolas" w:hAnsi="Consolas"/>
+          <w:sz w:val="16"/>
+          <w:szCs w:val="16"/>
+        </w:rPr>
+        <w:t>author = {Moon, Bruce},</w:t>
+      </w:r>
+    </w:p>
+    <w:p>
+      <w:pPr>
+        <w:pStyle w:val="PreformattedText"/>
+        <w:bidi w:val="0"/>
+        <w:jc w:val="start"/>
+        <w:rPr>
+          <w:rFonts w:ascii="Consolas" w:hAnsi="Consolas"/>
+          <w:sz w:val="16"/>
+          <w:szCs w:val="16"/>
+        </w:rPr>
+      </w:pPr>
+      <w:r>
+        <w:rPr>
+          <w:rFonts w:ascii="Consolas" w:hAnsi="Consolas"/>
+          <w:sz w:val="16"/>
+          <w:szCs w:val="16"/>
+        </w:rPr>
+        <w:t>year = "2010",</w:t>
+      </w:r>
+    </w:p>
+    <w:p>
+      <w:pPr>
+        <w:pStyle w:val="PreformattedText"/>
+        <w:bidi w:val="0"/>
+        <w:jc w:val="start"/>
+        <w:rPr>
+          <w:rFonts w:ascii="Consolas" w:hAnsi="Consolas"/>
+          <w:sz w:val="16"/>
+          <w:szCs w:val="16"/>
+        </w:rPr>
+      </w:pPr>
+      <w:r>
+        <w:rPr>
+          <w:rFonts w:ascii="Consolas" w:hAnsi="Consolas"/>
+          <w:sz w:val="16"/>
+          <w:szCs w:val="16"/>
+        </w:rPr>
+        <w:t>url = "https://history.itp.nz/part-2/moon.html"}</w:t>
+      </w:r>
+    </w:p>
+    <w:p>
+      <w:pPr>
+        <w:pStyle w:val="PreformattedText"/>
+        <w:bidi w:val="0"/>
+        <w:jc w:val="start"/>
+        <w:rPr>
+          <w:rFonts w:ascii="Consolas" w:hAnsi="Consolas"/>
+          <w:sz w:val="16"/>
+          <w:szCs w:val="16"/>
+        </w:rPr>
+      </w:pPr>
+      <w:r>
+        <w:rPr>
+          <w:rFonts w:ascii="Consolas" w:hAnsi="Consolas"/>
+          <w:sz w:val="16"/>
+          <w:szCs w:val="16"/>
+        </w:rPr>
+      </w:r>
+    </w:p>
+    <w:p>
+      <w:pPr>
+        <w:pStyle w:val="PreformattedText"/>
+        <w:bidi w:val="0"/>
+        <w:jc w:val="start"/>
+        <w:rPr/>
+      </w:pPr>
+      <w:r>
+        <w:rPr>
+          <w:rFonts w:ascii="Times New Roman" w:hAnsi="Times New Roman"/>
+          <w:sz w:val="20"/>
+          <w:szCs w:val="20"/>
+        </w:rPr>
+        <w:t>This covers the foundation of NZCS.</w:t>
+      </w:r>
+    </w:p>
+    <w:p>
+      <w:pPr>
+        <w:pStyle w:val="PreformattedText"/>
+        <w:bidi w:val="0"/>
+        <w:jc w:val="start"/>
+        <w:rPr>
+          <w:rFonts w:ascii="Times New Roman" w:hAnsi="Times New Roman"/>
+          <w:sz w:val="20"/>
+          <w:szCs w:val="20"/>
+        </w:rPr>
+      </w:pPr>
+      <w:r>
+        <w:rPr>
+          <w:rFonts w:ascii="Times New Roman" w:hAnsi="Times New Roman"/>
+          <w:sz w:val="20"/>
+          <w:szCs w:val="20"/>
+        </w:rPr>
+      </w:r>
+    </w:p>
+    <w:p>
+      <w:pPr>
+        <w:pStyle w:val="Heading3"/>
+        <w:numPr>
+          <w:ilvl w:val="2"/>
+          <w:numId w:val="1"/>
+        </w:numPr>
+        <w:ind w:hanging="0" w:start="0"/>
+        <w:rPr/>
+      </w:pPr>
+      <w:bookmarkStart w:id="23" w:name="__RefHeading___Toc844_103235316"/>
+      <w:bookmarkEnd w:id="23"/>
+      <w:r>
+        <w:rPr/>
         <w:t>Still to be studied</w:t>
-      </w:r>
-    </w:p>
-    <w:p>
-      <w:pPr>
-        <w:pStyle w:val="PreformattedText"/>
-        <w:bidi w:val="0"/>
-        <w:jc w:val="start"/>
-        <w:rPr>
-          <w:rFonts w:ascii="Consolas" w:hAnsi="Consolas"/>
-          <w:sz w:val="16"/>
-          <w:szCs w:val="16"/>
-        </w:rPr>
-      </w:pPr>
-      <w:r>
-        <w:rPr>
-          <w:rFonts w:ascii="Consolas" w:hAnsi="Consolas"/>
-          <w:sz w:val="16"/>
-          <w:szCs w:val="16"/>
-        </w:rPr>
-        <w:t>@book{NZCS85,</w:t>
-      </w:r>
-    </w:p>
-    <w:p>
-      <w:pPr>
-        <w:pStyle w:val="PreformattedText"/>
-        <w:bidi w:val="0"/>
-        <w:jc w:val="start"/>
-        <w:rPr>
-          <w:rFonts w:ascii="Consolas" w:hAnsi="Consolas"/>
-          <w:sz w:val="16"/>
-          <w:szCs w:val="16"/>
-        </w:rPr>
-      </w:pPr>
-      <w:r>
-        <w:rPr>
-          <w:rFonts w:ascii="Consolas" w:hAnsi="Consolas"/>
-          <w:sz w:val="16"/>
-          <w:szCs w:val="16"/>
-        </w:rPr>
-        <w:t>title = {{Looking Back to Tomorrow}},</w:t>
-      </w:r>
-    </w:p>
-    <w:p>
-      <w:pPr>
-        <w:pStyle w:val="PreformattedText"/>
-        <w:bidi w:val="0"/>
-        <w:jc w:val="start"/>
-        <w:rPr>
-          <w:rFonts w:ascii="Consolas" w:hAnsi="Consolas"/>
-          <w:sz w:val="16"/>
-          <w:szCs w:val="16"/>
-        </w:rPr>
-      </w:pPr>
-      <w:r>
-        <w:rPr>
-          <w:rFonts w:ascii="Consolas" w:hAnsi="Consolas"/>
-          <w:sz w:val="16"/>
-          <w:szCs w:val="16"/>
-        </w:rPr>
-        <w:t>editor = {Williams, W. R.},</w:t>
-      </w:r>
-    </w:p>
-    <w:p>
-      <w:pPr>
-        <w:pStyle w:val="PreformattedText"/>
-        <w:bidi w:val="0"/>
-        <w:jc w:val="start"/>
-        <w:rPr>
-          <w:rFonts w:ascii="Consolas" w:hAnsi="Consolas"/>
-          <w:sz w:val="16"/>
-          <w:szCs w:val="16"/>
-        </w:rPr>
-      </w:pPr>
-      <w:r>
-        <w:rPr>
-          <w:rFonts w:ascii="Consolas" w:hAnsi="Consolas"/>
-          <w:sz w:val="16"/>
-          <w:szCs w:val="16"/>
-        </w:rPr>
-        <w:t>publisher = {{The New Zealand Computer Society}},</w:t>
-      </w:r>
-    </w:p>
-    <w:p>
-      <w:pPr>
-        <w:pStyle w:val="PreformattedText"/>
-        <w:bidi w:val="0"/>
-        <w:jc w:val="start"/>
-        <w:rPr>
-          <w:rFonts w:ascii="Consolas" w:hAnsi="Consolas"/>
-          <w:sz w:val="16"/>
-          <w:szCs w:val="16"/>
-        </w:rPr>
-      </w:pPr>
-      <w:r>
-        <w:rPr>
-          <w:rFonts w:ascii="Consolas" w:hAnsi="Consolas"/>
-          <w:sz w:val="16"/>
-          <w:szCs w:val="16"/>
-        </w:rPr>
-        <w:t>year = "1985",</w:t>
-      </w:r>
-    </w:p>
-    <w:p>
-      <w:pPr>
-        <w:pStyle w:val="PreformattedText"/>
-        <w:bidi w:val="0"/>
-        <w:jc w:val="start"/>
-        <w:rPr>
-          <w:rFonts w:ascii="Consolas" w:hAnsi="Consolas"/>
-          <w:sz w:val="16"/>
-          <w:szCs w:val="16"/>
-        </w:rPr>
-      </w:pPr>
-      <w:r>
-        <w:rPr>
-          <w:rFonts w:ascii="Consolas" w:hAnsi="Consolas"/>
-          <w:sz w:val="16"/>
-          <w:szCs w:val="16"/>
-        </w:rPr>
-        <w:t>url = "https://history.itp.nz/part-3/foreword.html"</w:t>
-      </w:r>
-    </w:p>
-    <w:p>
-      <w:pPr>
-        <w:pStyle w:val="PreformattedText"/>
-        <w:bidi w:val="0"/>
-        <w:jc w:val="start"/>
-        <w:rPr>
-          <w:rFonts w:ascii="Consolas" w:hAnsi="Consolas"/>
-          <w:sz w:val="16"/>
-          <w:szCs w:val="16"/>
-        </w:rPr>
-      </w:pPr>
-      <w:r>
-        <w:rPr>
-          <w:rFonts w:ascii="Consolas" w:hAnsi="Consolas"/>
-          <w:sz w:val="16"/>
-          <w:szCs w:val="16"/>
-        </w:rPr>
-        <w:t>}</w:t>
-      </w:r>
-    </w:p>
-    <w:p>
-      <w:pPr>
-        <w:pStyle w:val="PreformattedText"/>
-        <w:bidi w:val="0"/>
-        <w:jc w:val="start"/>
-        <w:rPr>
-          <w:rFonts w:ascii="Times New Roman" w:hAnsi="Times New Roman"/>
-        </w:rPr>
-      </w:pPr>
-      <w:r>
-        <w:rPr>
-          <w:rFonts w:ascii="Times New Roman" w:hAnsi="Times New Roman"/>
-        </w:rPr>
-      </w:r>
-    </w:p>
-    <w:p>
-      <w:pPr>
-        <w:pStyle w:val="PreformattedText"/>
-        <w:bidi w:val="0"/>
-        <w:jc w:val="start"/>
-        <w:rPr/>
-      </w:pPr>
-      <w:r>
-        <w:rPr>
-          <w:rFonts w:ascii="Times New Roman" w:hAnsi="Times New Roman"/>
-        </w:rPr>
-        <w:t>This NZCS retrospective from 1985 contains several articles that cover events in 1960-75. Especially:</w:t>
-      </w:r>
-    </w:p>
-    <w:p>
-      <w:pPr>
-        <w:pStyle w:val="PreformattedText"/>
-        <w:bidi w:val="0"/>
-        <w:jc w:val="start"/>
-        <w:rPr>
-          <w:rFonts w:ascii="Times New Roman" w:hAnsi="Times New Roman"/>
-        </w:rPr>
-      </w:pPr>
-      <w:r>
-        <w:rPr>
-          <w:rFonts w:ascii="Times New Roman" w:hAnsi="Times New Roman"/>
-        </w:rPr>
-      </w:r>
-    </w:p>
-    <w:p>
-      <w:pPr>
-        <w:pStyle w:val="PreformattedText"/>
-        <w:bidi w:val="0"/>
-        <w:jc w:val="start"/>
-        <w:rPr>
-          <w:rFonts w:ascii="Consolas" w:hAnsi="Consolas"/>
-          <w:sz w:val="16"/>
-          <w:szCs w:val="16"/>
-        </w:rPr>
-      </w:pPr>
-      <w:r>
-        <w:rPr>
-          <w:rFonts w:ascii="Consolas" w:hAnsi="Consolas"/>
-          <w:sz w:val="16"/>
-          <w:szCs w:val="16"/>
-        </w:rPr>
-        <w:t>@incollection{Shailes85,</w:t>
-      </w:r>
-    </w:p>
-    <w:p>
-      <w:pPr>
-        <w:pStyle w:val="PreformattedText"/>
-        <w:bidi w:val="0"/>
-        <w:jc w:val="start"/>
-        <w:rPr>
-          <w:rFonts w:ascii="Consolas" w:hAnsi="Consolas"/>
-          <w:sz w:val="16"/>
-          <w:szCs w:val="16"/>
-        </w:rPr>
-      </w:pPr>
-      <w:r>
-        <w:rPr>
-          <w:rFonts w:ascii="Consolas" w:hAnsi="Consolas"/>
-          <w:sz w:val="16"/>
-          <w:szCs w:val="16"/>
-        </w:rPr>
-        <w:t>booktitle = {{Looking Back to Tomorrow}},</w:t>
-      </w:r>
-    </w:p>
-    <w:p>
-      <w:pPr>
-        <w:pStyle w:val="PreformattedText"/>
-        <w:bidi w:val="0"/>
-        <w:jc w:val="start"/>
-        <w:rPr>
-          <w:rFonts w:ascii="Consolas" w:hAnsi="Consolas"/>
-          <w:sz w:val="16"/>
-          <w:szCs w:val="16"/>
-        </w:rPr>
-      </w:pPr>
-      <w:r>
-        <w:rPr>
-          <w:rFonts w:ascii="Consolas" w:hAnsi="Consolas"/>
-          <w:sz w:val="16"/>
-          <w:szCs w:val="16"/>
-        </w:rPr>
-        <w:t>editor = {Williams, W. R.},</w:t>
-      </w:r>
-    </w:p>
-    <w:p>
-      <w:pPr>
-        <w:pStyle w:val="PreformattedText"/>
-        <w:bidi w:val="0"/>
-        <w:jc w:val="start"/>
-        <w:rPr>
-          <w:rFonts w:ascii="Consolas" w:hAnsi="Consolas"/>
-          <w:sz w:val="16"/>
-          <w:szCs w:val="16"/>
-        </w:rPr>
-      </w:pPr>
-      <w:r>
-        <w:rPr>
-          <w:rFonts w:ascii="Consolas" w:hAnsi="Consolas"/>
-          <w:sz w:val="16"/>
-          <w:szCs w:val="16"/>
-        </w:rPr>
-        <w:t>publisher = {{The New Zealand Computer Society}},</w:t>
-      </w:r>
-    </w:p>
-    <w:p>
-      <w:pPr>
-        <w:pStyle w:val="PreformattedText"/>
-        <w:bidi w:val="0"/>
-        <w:jc w:val="start"/>
-        <w:rPr>
-          <w:rFonts w:ascii="Consolas" w:hAnsi="Consolas"/>
-          <w:sz w:val="16"/>
-          <w:szCs w:val="16"/>
-        </w:rPr>
-      </w:pPr>
-      <w:r>
-        <w:rPr>
-          <w:rFonts w:ascii="Consolas" w:hAnsi="Consolas"/>
-          <w:sz w:val="16"/>
-          <w:szCs w:val="16"/>
-        </w:rPr>
-        <w:t>title = {{The Impact of Computers on the Public Sector}},</w:t>
-      </w:r>
-    </w:p>
-    <w:p>
-      <w:pPr>
-        <w:pStyle w:val="PreformattedText"/>
-        <w:bidi w:val="0"/>
-        <w:jc w:val="start"/>
-        <w:rPr>
-          <w:rFonts w:ascii="Consolas" w:hAnsi="Consolas"/>
-          <w:sz w:val="16"/>
-          <w:szCs w:val="16"/>
-        </w:rPr>
-      </w:pPr>
-      <w:r>
-        <w:rPr>
-          <w:rFonts w:ascii="Consolas" w:hAnsi="Consolas"/>
-          <w:sz w:val="16"/>
-          <w:szCs w:val="16"/>
-        </w:rPr>
-        <w:t>chapter = "3",</w:t>
-      </w:r>
-    </w:p>
-    <w:p>
-      <w:pPr>
-        <w:pStyle w:val="PreformattedText"/>
-        <w:bidi w:val="0"/>
-        <w:jc w:val="start"/>
-        <w:rPr>
-          <w:rFonts w:ascii="Consolas" w:hAnsi="Consolas"/>
-          <w:sz w:val="16"/>
-          <w:szCs w:val="16"/>
-        </w:rPr>
-      </w:pPr>
-      <w:r>
-        <w:rPr>
-          <w:rFonts w:ascii="Consolas" w:hAnsi="Consolas"/>
-          <w:sz w:val="16"/>
-          <w:szCs w:val="16"/>
-        </w:rPr>
-        <w:t>pages = {35-52},</w:t>
-      </w:r>
-    </w:p>
-    <w:p>
-      <w:pPr>
-        <w:pStyle w:val="PreformattedText"/>
-        <w:bidi w:val="0"/>
-        <w:jc w:val="start"/>
-        <w:rPr>
-          <w:rFonts w:ascii="Consolas" w:hAnsi="Consolas"/>
-          <w:sz w:val="16"/>
-          <w:szCs w:val="16"/>
-        </w:rPr>
-      </w:pPr>
-      <w:r>
-        <w:rPr>
-          <w:rFonts w:ascii="Consolas" w:hAnsi="Consolas"/>
-          <w:sz w:val="16"/>
-          <w:szCs w:val="16"/>
-        </w:rPr>
-        <w:t>author = {Shailes, A. C.},</w:t>
-      </w:r>
-    </w:p>
-    <w:p>
-      <w:pPr>
-        <w:pStyle w:val="PreformattedText"/>
-        <w:bidi w:val="0"/>
-        <w:jc w:val="start"/>
-        <w:rPr>
-          <w:rFonts w:ascii="Consolas" w:hAnsi="Consolas"/>
-          <w:sz w:val="16"/>
-          <w:szCs w:val="16"/>
-        </w:rPr>
-      </w:pPr>
-      <w:r>
-        <w:rPr>
-          <w:rFonts w:ascii="Consolas" w:hAnsi="Consolas"/>
-          <w:sz w:val="16"/>
-          <w:szCs w:val="16"/>
-        </w:rPr>
-        <w:t>year = "1985",</w:t>
-      </w:r>
-    </w:p>
-    <w:p>
-      <w:pPr>
-        <w:pStyle w:val="PreformattedText"/>
-        <w:bidi w:val="0"/>
-        <w:jc w:val="start"/>
-        <w:rPr>
-          <w:rFonts w:ascii="Consolas" w:hAnsi="Consolas"/>
-          <w:sz w:val="16"/>
-          <w:szCs w:val="16"/>
-        </w:rPr>
-      </w:pPr>
-      <w:r>
-        <w:rPr>
-          <w:rFonts w:ascii="Consolas" w:hAnsi="Consolas"/>
-          <w:sz w:val="16"/>
-          <w:szCs w:val="16"/>
-        </w:rPr>
-        <w:t>url = "https://history.itp.nz/part-3/shailes.html"</w:t>
-      </w:r>
-    </w:p>
-    <w:p>
-      <w:pPr>
-        <w:pStyle w:val="PreformattedText"/>
-        <w:bidi w:val="0"/>
-        <w:jc w:val="start"/>
-        <w:rPr>
-          <w:rFonts w:ascii="Consolas" w:hAnsi="Consolas"/>
-          <w:sz w:val="16"/>
-          <w:szCs w:val="16"/>
-        </w:rPr>
-      </w:pPr>
-      <w:r>
-        <w:rPr>
-          <w:rFonts w:ascii="Consolas" w:hAnsi="Consolas"/>
-          <w:sz w:val="16"/>
-          <w:szCs w:val="16"/>
-        </w:rPr>
-        <w:t>}</w:t>
-      </w:r>
-    </w:p>
-    <w:p>
-      <w:pPr>
-        <w:pStyle w:val="PreformattedText"/>
-        <w:bidi w:val="0"/>
-        <w:jc w:val="start"/>
-        <w:rPr>
-          <w:rFonts w:ascii="Consolas" w:hAnsi="Consolas"/>
-          <w:sz w:val="16"/>
-          <w:szCs w:val="16"/>
-        </w:rPr>
-      </w:pPr>
-      <w:r>
-        <w:rPr>
-          <w:rFonts w:ascii="Consolas" w:hAnsi="Consolas"/>
-          <w:sz w:val="16"/>
-          <w:szCs w:val="16"/>
-        </w:rPr>
-      </w:r>
-    </w:p>
-    <w:p>
-      <w:pPr>
-        <w:pStyle w:val="PreformattedText"/>
-        <w:bidi w:val="0"/>
-        <w:jc w:val="start"/>
-        <w:rPr/>
-      </w:pPr>
-      <w:r>
-        <w:rPr>
-          <w:rFonts w:ascii="Consolas" w:hAnsi="Consolas"/>
-          <w:sz w:val="16"/>
-          <w:szCs w:val="16"/>
-        </w:rPr>
-        <w:t>@incollection{Archibald85,</w:t>
-      </w:r>
-    </w:p>
-    <w:p>
-      <w:pPr>
-        <w:pStyle w:val="PreformattedText"/>
-        <w:bidi w:val="0"/>
-        <w:jc w:val="start"/>
-        <w:rPr>
-          <w:rFonts w:ascii="Consolas" w:hAnsi="Consolas"/>
-          <w:sz w:val="16"/>
-          <w:szCs w:val="16"/>
-        </w:rPr>
-      </w:pPr>
-      <w:r>
-        <w:rPr>
-          <w:rFonts w:ascii="Consolas" w:hAnsi="Consolas"/>
-          <w:sz w:val="16"/>
-          <w:szCs w:val="16"/>
-        </w:rPr>
-        <w:t>booktitle = {{Looking Back to Tomorrow}},</w:t>
-      </w:r>
-    </w:p>
-    <w:p>
-      <w:pPr>
-        <w:pStyle w:val="PreformattedText"/>
-        <w:bidi w:val="0"/>
-        <w:jc w:val="start"/>
-        <w:rPr>
-          <w:rFonts w:ascii="Consolas" w:hAnsi="Consolas"/>
-          <w:sz w:val="16"/>
-          <w:szCs w:val="16"/>
-        </w:rPr>
-      </w:pPr>
-      <w:r>
-        <w:rPr>
-          <w:rFonts w:ascii="Consolas" w:hAnsi="Consolas"/>
-          <w:sz w:val="16"/>
-          <w:szCs w:val="16"/>
-        </w:rPr>
-        <w:t>editor = {Williams, W. R.},</w:t>
-      </w:r>
-    </w:p>
-    <w:p>
-      <w:pPr>
-        <w:pStyle w:val="PreformattedText"/>
-        <w:bidi w:val="0"/>
-        <w:jc w:val="start"/>
-        <w:rPr>
-          <w:rFonts w:ascii="Consolas" w:hAnsi="Consolas"/>
-          <w:sz w:val="16"/>
-          <w:szCs w:val="16"/>
-        </w:rPr>
-      </w:pPr>
-      <w:r>
-        <w:rPr>
-          <w:rFonts w:ascii="Consolas" w:hAnsi="Consolas"/>
-          <w:sz w:val="16"/>
-          <w:szCs w:val="16"/>
-        </w:rPr>
-        <w:t>publisher = {{The New Zealand Computer Society}},</w:t>
-      </w:r>
-    </w:p>
-    <w:p>
-      <w:pPr>
-        <w:pStyle w:val="PreformattedText"/>
-        <w:bidi w:val="0"/>
-        <w:jc w:val="start"/>
-        <w:rPr>
-          <w:rFonts w:ascii="Consolas" w:hAnsi="Consolas"/>
-          <w:sz w:val="16"/>
-          <w:szCs w:val="16"/>
-        </w:rPr>
-      </w:pPr>
-      <w:r>
-        <w:rPr>
-          <w:rFonts w:ascii="Consolas" w:hAnsi="Consolas"/>
-          <w:sz w:val="16"/>
-          <w:szCs w:val="16"/>
-        </w:rPr>
-        <w:t>title = {{Computers and banking}},</w:t>
-      </w:r>
-    </w:p>
-    <w:p>
-      <w:pPr>
-        <w:pStyle w:val="PreformattedText"/>
-        <w:bidi w:val="0"/>
-        <w:jc w:val="start"/>
-        <w:rPr>
-          <w:rFonts w:ascii="Consolas" w:hAnsi="Consolas"/>
-          <w:sz w:val="16"/>
-          <w:szCs w:val="16"/>
-        </w:rPr>
-      </w:pPr>
-      <w:r>
-        <w:rPr>
-          <w:rFonts w:ascii="Consolas" w:hAnsi="Consolas"/>
-          <w:sz w:val="16"/>
-          <w:szCs w:val="16"/>
-        </w:rPr>
-        <w:t>chapter = "4",</w:t>
-      </w:r>
-    </w:p>
-    <w:p>
-      <w:pPr>
-        <w:pStyle w:val="PreformattedText"/>
-        <w:bidi w:val="0"/>
-        <w:jc w:val="start"/>
-        <w:rPr/>
-      </w:pPr>
-      <w:r>
-        <w:rPr>
-          <w:rFonts w:ascii="Consolas" w:hAnsi="Consolas"/>
-          <w:sz w:val="16"/>
-          <w:szCs w:val="16"/>
-        </w:rPr>
-        <w:t>pages = {53-75},</w:t>
-      </w:r>
-    </w:p>
-    <w:p>
-      <w:pPr>
-        <w:pStyle w:val="PreformattedText"/>
-        <w:bidi w:val="0"/>
-        <w:jc w:val="start"/>
-        <w:rPr>
-          <w:rFonts w:ascii="Consolas" w:hAnsi="Consolas"/>
-          <w:sz w:val="16"/>
-          <w:szCs w:val="16"/>
-        </w:rPr>
-      </w:pPr>
-      <w:r>
-        <w:rPr>
-          <w:rFonts w:ascii="Consolas" w:hAnsi="Consolas"/>
-          <w:sz w:val="16"/>
-          <w:szCs w:val="16"/>
-        </w:rPr>
-        <w:t>author = {Archibald, Ian H.},</w:t>
-      </w:r>
-    </w:p>
-    <w:p>
-      <w:pPr>
-        <w:pStyle w:val="PreformattedText"/>
-        <w:bidi w:val="0"/>
-        <w:jc w:val="start"/>
-        <w:rPr>
-          <w:rFonts w:ascii="Consolas" w:hAnsi="Consolas"/>
-          <w:sz w:val="16"/>
-          <w:szCs w:val="16"/>
-        </w:rPr>
-      </w:pPr>
-      <w:r>
-        <w:rPr>
-          <w:rFonts w:ascii="Consolas" w:hAnsi="Consolas"/>
-          <w:sz w:val="16"/>
-          <w:szCs w:val="16"/>
-        </w:rPr>
-        <w:t xml:space="preserve">year = "1985",                                                                                                            </w:t>
-      </w:r>
-    </w:p>
-    <w:p>
-      <w:pPr>
-        <w:pStyle w:val="PreformattedText"/>
-        <w:bidi w:val="0"/>
-        <w:jc w:val="start"/>
-        <w:rPr>
-          <w:rFonts w:ascii="Consolas" w:hAnsi="Consolas"/>
-          <w:sz w:val="16"/>
-          <w:szCs w:val="16"/>
-        </w:rPr>
-      </w:pPr>
-      <w:r>
-        <w:rPr>
-          <w:rFonts w:ascii="Consolas" w:hAnsi="Consolas"/>
-          <w:sz w:val="16"/>
-          <w:szCs w:val="16"/>
-        </w:rPr>
-        <w:t>url = "https://history.itp.nz/part-3/archibald.html"</w:t>
-      </w:r>
-    </w:p>
-    <w:p>
-      <w:pPr>
-        <w:pStyle w:val="PreformattedText"/>
-        <w:bidi w:val="0"/>
-        <w:jc w:val="start"/>
-        <w:rPr>
-          <w:rFonts w:ascii="Consolas" w:hAnsi="Consolas"/>
-          <w:sz w:val="16"/>
-          <w:szCs w:val="16"/>
-        </w:rPr>
-      </w:pPr>
-      <w:r>
-        <w:rPr>
-          <w:rFonts w:ascii="Consolas" w:hAnsi="Consolas"/>
-          <w:sz w:val="16"/>
-          <w:szCs w:val="16"/>
-        </w:rPr>
-        <w:t>}</w:t>
-      </w:r>
-    </w:p>
-    <w:p>
-      <w:pPr>
-        <w:pStyle w:val="PreformattedText"/>
-        <w:bidi w:val="0"/>
-        <w:jc w:val="start"/>
-        <w:rPr>
-          <w:rFonts w:ascii="Consolas" w:hAnsi="Consolas"/>
-          <w:sz w:val="16"/>
-          <w:szCs w:val="16"/>
-        </w:rPr>
-      </w:pPr>
-      <w:r>
-        <w:rPr>
-          <w:rFonts w:ascii="Consolas" w:hAnsi="Consolas"/>
-          <w:sz w:val="16"/>
-          <w:szCs w:val="16"/>
-        </w:rPr>
-      </w:r>
-    </w:p>
-    <w:p>
-      <w:pPr>
-        <w:pStyle w:val="PreformattedText"/>
-        <w:bidi w:val="0"/>
-        <w:jc w:val="start"/>
-        <w:rPr>
-          <w:rFonts w:ascii="Consolas" w:hAnsi="Consolas"/>
-          <w:sz w:val="16"/>
-          <w:szCs w:val="16"/>
-        </w:rPr>
-      </w:pPr>
-      <w:r>
-        <w:rPr>
-          <w:rFonts w:ascii="Consolas" w:hAnsi="Consolas"/>
-          <w:sz w:val="16"/>
-          <w:szCs w:val="16"/>
-        </w:rPr>
-        <w:t>@incollection{Potter85,</w:t>
-      </w:r>
-    </w:p>
-    <w:p>
-      <w:pPr>
-        <w:pStyle w:val="PreformattedText"/>
-        <w:bidi w:val="0"/>
-        <w:jc w:val="start"/>
-        <w:rPr>
-          <w:rFonts w:ascii="Consolas" w:hAnsi="Consolas"/>
-          <w:sz w:val="16"/>
-          <w:szCs w:val="16"/>
-        </w:rPr>
-      </w:pPr>
-      <w:r>
-        <w:rPr>
-          <w:rFonts w:ascii="Consolas" w:hAnsi="Consolas"/>
-          <w:sz w:val="16"/>
-          <w:szCs w:val="16"/>
-        </w:rPr>
-        <w:t>booktitle = {{Looking Back to Tomorrow}},</w:t>
-      </w:r>
-    </w:p>
-    <w:p>
-      <w:pPr>
-        <w:pStyle w:val="PreformattedText"/>
-        <w:bidi w:val="0"/>
-        <w:jc w:val="start"/>
-        <w:rPr>
-          <w:rFonts w:ascii="Consolas" w:hAnsi="Consolas"/>
-          <w:sz w:val="16"/>
-          <w:szCs w:val="16"/>
-        </w:rPr>
-      </w:pPr>
-      <w:r>
-        <w:rPr>
-          <w:rFonts w:ascii="Consolas" w:hAnsi="Consolas"/>
-          <w:sz w:val="16"/>
-          <w:szCs w:val="16"/>
-        </w:rPr>
-        <w:t>editor = {Williams, W. R.},</w:t>
-      </w:r>
-    </w:p>
-    <w:p>
-      <w:pPr>
-        <w:pStyle w:val="PreformattedText"/>
-        <w:bidi w:val="0"/>
-        <w:jc w:val="start"/>
-        <w:rPr>
-          <w:rFonts w:ascii="Consolas" w:hAnsi="Consolas"/>
-          <w:sz w:val="16"/>
-          <w:szCs w:val="16"/>
-        </w:rPr>
-      </w:pPr>
-      <w:r>
-        <w:rPr>
-          <w:rFonts w:ascii="Consolas" w:hAnsi="Consolas"/>
-          <w:sz w:val="16"/>
-          <w:szCs w:val="16"/>
-        </w:rPr>
-        <w:t>publisher = {{The New Zealand Computer Society}},</w:t>
-      </w:r>
-    </w:p>
-    <w:p>
-      <w:pPr>
-        <w:pStyle w:val="PreformattedText"/>
-        <w:bidi w:val="0"/>
-        <w:jc w:val="start"/>
-        <w:rPr>
-          <w:rFonts w:ascii="Consolas" w:hAnsi="Consolas"/>
-          <w:sz w:val="16"/>
-          <w:szCs w:val="16"/>
-        </w:rPr>
-      </w:pPr>
-      <w:r>
-        <w:rPr>
-          <w:rFonts w:ascii="Consolas" w:hAnsi="Consolas"/>
-          <w:sz w:val="16"/>
-          <w:szCs w:val="16"/>
-        </w:rPr>
-        <w:t>title = {{Computers in education}},</w:t>
-      </w:r>
-    </w:p>
-    <w:p>
-      <w:pPr>
-        <w:pStyle w:val="PreformattedText"/>
-        <w:bidi w:val="0"/>
-        <w:jc w:val="start"/>
-        <w:rPr>
-          <w:rFonts w:ascii="Consolas" w:hAnsi="Consolas"/>
-          <w:sz w:val="16"/>
-          <w:szCs w:val="16"/>
-        </w:rPr>
-      </w:pPr>
-      <w:r>
-        <w:rPr>
-          <w:rFonts w:ascii="Consolas" w:hAnsi="Consolas"/>
-          <w:sz w:val="16"/>
-          <w:szCs w:val="16"/>
-        </w:rPr>
-        <w:t>chapter = "8",</w:t>
-      </w:r>
-    </w:p>
-    <w:p>
-      <w:pPr>
-        <w:pStyle w:val="PreformattedText"/>
-        <w:bidi w:val="0"/>
-        <w:jc w:val="start"/>
-        <w:rPr>
-          <w:rFonts w:ascii="Consolas" w:hAnsi="Consolas"/>
-          <w:sz w:val="16"/>
-          <w:szCs w:val="16"/>
-        </w:rPr>
-      </w:pPr>
-      <w:r>
-        <w:rPr>
-          <w:rFonts w:ascii="Consolas" w:hAnsi="Consolas"/>
-          <w:sz w:val="16"/>
-          <w:szCs w:val="16"/>
-        </w:rPr>
-        <w:t>pages = {124-139},</w:t>
-      </w:r>
-    </w:p>
-    <w:p>
-      <w:pPr>
-        <w:pStyle w:val="PreformattedText"/>
-        <w:bidi w:val="0"/>
-        <w:jc w:val="start"/>
-        <w:rPr>
-          <w:rFonts w:ascii="Consolas" w:hAnsi="Consolas"/>
-          <w:sz w:val="16"/>
-          <w:szCs w:val="16"/>
-        </w:rPr>
-      </w:pPr>
-      <w:r>
-        <w:rPr>
-          <w:rFonts w:ascii="Consolas" w:hAnsi="Consolas"/>
-          <w:sz w:val="16"/>
-          <w:szCs w:val="16"/>
-        </w:rPr>
-        <w:t>author = {Potter, Chris J.},</w:t>
-      </w:r>
-    </w:p>
-    <w:p>
-      <w:pPr>
-        <w:pStyle w:val="PreformattedText"/>
-        <w:bidi w:val="0"/>
-        <w:jc w:val="start"/>
-        <w:rPr>
-          <w:rFonts w:ascii="Consolas" w:hAnsi="Consolas"/>
-          <w:sz w:val="16"/>
-          <w:szCs w:val="16"/>
-        </w:rPr>
-      </w:pPr>
-      <w:r>
-        <w:rPr>
-          <w:rFonts w:ascii="Consolas" w:hAnsi="Consolas"/>
-          <w:sz w:val="16"/>
-          <w:szCs w:val="16"/>
-        </w:rPr>
-        <w:t>year = "1985",</w:t>
-      </w:r>
-    </w:p>
-    <w:p>
-      <w:pPr>
-        <w:pStyle w:val="PreformattedText"/>
-        <w:bidi w:val="0"/>
-        <w:jc w:val="start"/>
-        <w:rPr>
-          <w:rFonts w:ascii="Consolas" w:hAnsi="Consolas"/>
-          <w:sz w:val="16"/>
-          <w:szCs w:val="16"/>
-        </w:rPr>
-      </w:pPr>
-      <w:r>
-        <w:rPr>
-          <w:rFonts w:ascii="Consolas" w:hAnsi="Consolas"/>
-          <w:sz w:val="16"/>
-          <w:szCs w:val="16"/>
-        </w:rPr>
-        <w:t xml:space="preserve">url = "https://history.itp.nz/part-3/potter.html"                                                                                                   </w:t>
-      </w:r>
-    </w:p>
-    <w:p>
-      <w:pPr>
-        <w:pStyle w:val="PreformattedText"/>
-        <w:bidi w:val="0"/>
-        <w:jc w:val="start"/>
-        <w:rPr>
-          <w:rFonts w:ascii="Consolas" w:hAnsi="Consolas"/>
-          <w:sz w:val="16"/>
-          <w:szCs w:val="16"/>
-        </w:rPr>
-      </w:pPr>
-      <w:r>
-        <w:rPr>
-          <w:rFonts w:ascii="Consolas" w:hAnsi="Consolas"/>
-          <w:sz w:val="16"/>
-          <w:szCs w:val="16"/>
-        </w:rPr>
-        <w:t>}</w:t>
-      </w:r>
-    </w:p>
-    <w:p>
-      <w:pPr>
-        <w:pStyle w:val="PreformattedText"/>
-        <w:bidi w:val="0"/>
-        <w:jc w:val="start"/>
-        <w:rPr>
-          <w:rFonts w:ascii="Consolas" w:hAnsi="Consolas"/>
-          <w:sz w:val="16"/>
-          <w:szCs w:val="16"/>
-        </w:rPr>
-      </w:pPr>
-      <w:r>
-        <w:rPr>
-          <w:rFonts w:ascii="Consolas" w:hAnsi="Consolas"/>
-          <w:sz w:val="16"/>
-          <w:szCs w:val="16"/>
-        </w:rPr>
-      </w:r>
-    </w:p>
-    <w:p>
-      <w:pPr>
-        <w:pStyle w:val="PreformattedText"/>
-        <w:bidi w:val="0"/>
-        <w:jc w:val="start"/>
-        <w:rPr>
-          <w:rFonts w:ascii="Consolas" w:hAnsi="Consolas"/>
-          <w:sz w:val="16"/>
-          <w:szCs w:val="16"/>
-        </w:rPr>
-      </w:pPr>
-      <w:r>
-        <w:rPr>
-          <w:rFonts w:ascii="Consolas" w:hAnsi="Consolas"/>
-          <w:sz w:val="16"/>
-          <w:szCs w:val="16"/>
-        </w:rPr>
-        <w:t>@incollection{Pioneers85,</w:t>
-      </w:r>
-    </w:p>
-    <w:p>
-      <w:pPr>
-        <w:pStyle w:val="PreformattedText"/>
-        <w:bidi w:val="0"/>
-        <w:jc w:val="start"/>
-        <w:rPr>
-          <w:rFonts w:ascii="Consolas" w:hAnsi="Consolas"/>
-          <w:sz w:val="16"/>
-          <w:szCs w:val="16"/>
-        </w:rPr>
-      </w:pPr>
-      <w:r>
-        <w:rPr>
-          <w:rFonts w:ascii="Consolas" w:hAnsi="Consolas"/>
-          <w:sz w:val="16"/>
-          <w:szCs w:val="16"/>
-        </w:rPr>
-        <w:t>booktitle = {{Looking Back to Tomorrow}},</w:t>
-      </w:r>
-    </w:p>
-    <w:p>
-      <w:pPr>
-        <w:pStyle w:val="PreformattedText"/>
-        <w:bidi w:val="0"/>
-        <w:jc w:val="start"/>
-        <w:rPr>
-          <w:rFonts w:ascii="Consolas" w:hAnsi="Consolas"/>
-          <w:sz w:val="16"/>
-          <w:szCs w:val="16"/>
-        </w:rPr>
-      </w:pPr>
-      <w:r>
-        <w:rPr>
-          <w:rFonts w:ascii="Consolas" w:hAnsi="Consolas"/>
-          <w:sz w:val="16"/>
-          <w:szCs w:val="16"/>
-        </w:rPr>
-        <w:t>editor = {Williams, W. R.},</w:t>
-      </w:r>
-    </w:p>
-    <w:p>
-      <w:pPr>
-        <w:pStyle w:val="PreformattedText"/>
-        <w:bidi w:val="0"/>
-        <w:jc w:val="start"/>
-        <w:rPr>
-          <w:rFonts w:ascii="Consolas" w:hAnsi="Consolas"/>
-          <w:sz w:val="16"/>
-          <w:szCs w:val="16"/>
-        </w:rPr>
-      </w:pPr>
-      <w:r>
-        <w:rPr>
-          <w:rFonts w:ascii="Consolas" w:hAnsi="Consolas"/>
-          <w:sz w:val="16"/>
-          <w:szCs w:val="16"/>
-        </w:rPr>
-        <w:t>publisher = {{The New Zealand Computer Society}},</w:t>
-      </w:r>
-    </w:p>
-    <w:p>
-      <w:pPr>
-        <w:pStyle w:val="PreformattedText"/>
-        <w:bidi w:val="0"/>
-        <w:jc w:val="start"/>
-        <w:rPr>
-          <w:rFonts w:ascii="Consolas" w:hAnsi="Consolas"/>
-          <w:sz w:val="16"/>
-          <w:szCs w:val="16"/>
-        </w:rPr>
-      </w:pPr>
-      <w:r>
-        <w:rPr>
-          <w:rFonts w:ascii="Consolas" w:hAnsi="Consolas"/>
-          <w:sz w:val="16"/>
-          <w:szCs w:val="16"/>
-        </w:rPr>
-        <w:t>title = {{A few of the first}},</w:t>
-      </w:r>
-    </w:p>
-    <w:p>
-      <w:pPr>
-        <w:pStyle w:val="PreformattedText"/>
-        <w:bidi w:val="0"/>
-        <w:jc w:val="start"/>
-        <w:rPr>
-          <w:rFonts w:ascii="Consolas" w:hAnsi="Consolas"/>
-          <w:sz w:val="16"/>
-          <w:szCs w:val="16"/>
-        </w:rPr>
-      </w:pPr>
-      <w:r>
-        <w:rPr>
-          <w:rFonts w:ascii="Consolas" w:hAnsi="Consolas"/>
-          <w:sz w:val="16"/>
-          <w:szCs w:val="16"/>
-        </w:rPr>
-        <w:t>year = "1985",</w:t>
-      </w:r>
-    </w:p>
-    <w:p>
-      <w:pPr>
-        <w:pStyle w:val="PreformattedText"/>
-        <w:bidi w:val="0"/>
-        <w:jc w:val="start"/>
-        <w:rPr>
-          <w:rFonts w:ascii="Consolas" w:hAnsi="Consolas"/>
-          <w:sz w:val="16"/>
-          <w:szCs w:val="16"/>
-        </w:rPr>
-      </w:pPr>
-      <w:r>
-        <w:rPr>
-          <w:rFonts w:ascii="Consolas" w:hAnsi="Consolas"/>
-          <w:sz w:val="16"/>
-          <w:szCs w:val="16"/>
-        </w:rPr>
-        <w:t>url = "https://history.itp.nz/part-3/a-few-of-the-first.html"}</w:t>
-      </w:r>
-    </w:p>
-    <w:p>
-      <w:pPr>
-        <w:pStyle w:val="PreformattedText"/>
-        <w:bidi w:val="0"/>
-        <w:jc w:val="start"/>
-        <w:rPr>
-          <w:rFonts w:ascii="Times New Roman" w:hAnsi="Times New Roman"/>
-        </w:rPr>
-      </w:pPr>
-      <w:r>
-        <w:rPr>
-          <w:rFonts w:ascii="Times New Roman" w:hAnsi="Times New Roman"/>
-        </w:rPr>
-      </w:r>
-    </w:p>
-    <w:p>
-      <w:pPr>
-        <w:pStyle w:val="PreformattedText"/>
-        <w:bidi w:val="0"/>
-        <w:jc w:val="start"/>
-        <w:rPr/>
-      </w:pPr>
-      <w:r>
-        <w:rPr>
-          <w:rFonts w:ascii="Times New Roman" w:hAnsi="Times New Roman"/>
-        </w:rPr>
-        <w:t>Also, this covers the foundation of NZCS.:</w:t>
-      </w:r>
-    </w:p>
-    <w:p>
-      <w:pPr>
-        <w:pStyle w:val="PreformattedText"/>
-        <w:bidi w:val="0"/>
-        <w:jc w:val="start"/>
-        <w:rPr/>
-      </w:pPr>
-      <w:r>
-        <w:rPr>
-          <w:rFonts w:ascii="Times New Roman" w:hAnsi="Times New Roman"/>
-        </w:rPr>
-        <w:t xml:space="preserve">   </w:t>
-      </w:r>
-    </w:p>
-    <w:p>
-      <w:pPr>
-        <w:pStyle w:val="PreformattedText"/>
-        <w:bidi w:val="0"/>
-        <w:jc w:val="start"/>
-        <w:rPr>
-          <w:rFonts w:ascii="Consolas" w:hAnsi="Consolas"/>
-          <w:sz w:val="16"/>
-          <w:szCs w:val="16"/>
-        </w:rPr>
-      </w:pPr>
-      <w:r>
-        <w:rPr>
-          <w:rFonts w:ascii="Consolas" w:hAnsi="Consolas"/>
-          <w:sz w:val="16"/>
-          <w:szCs w:val="16"/>
-        </w:rPr>
-        <w:t>@incollection{Moon2010,</w:t>
-      </w:r>
-    </w:p>
-    <w:p>
-      <w:pPr>
-        <w:pStyle w:val="PreformattedText"/>
-        <w:bidi w:val="0"/>
-        <w:jc w:val="start"/>
-        <w:rPr>
-          <w:rFonts w:ascii="Consolas" w:hAnsi="Consolas"/>
-          <w:sz w:val="16"/>
-          <w:szCs w:val="16"/>
-        </w:rPr>
-      </w:pPr>
-      <w:r>
-        <w:rPr>
-          <w:rFonts w:ascii="Consolas" w:hAnsi="Consolas"/>
-          <w:sz w:val="16"/>
-          <w:szCs w:val="16"/>
-        </w:rPr>
-        <w:t>booktitle = {{Return to Tomorrow: 50 Years of Computing in New Zealand}},</w:t>
-      </w:r>
-    </w:p>
-    <w:p>
-      <w:pPr>
-        <w:pStyle w:val="PreformattedText"/>
-        <w:bidi w:val="0"/>
-        <w:jc w:val="start"/>
-        <w:rPr>
-          <w:rFonts w:ascii="Consolas" w:hAnsi="Consolas"/>
-          <w:sz w:val="16"/>
-          <w:szCs w:val="16"/>
-        </w:rPr>
-      </w:pPr>
-      <w:r>
-        <w:rPr>
-          <w:rFonts w:ascii="Consolas" w:hAnsi="Consolas"/>
-          <w:sz w:val="16"/>
-          <w:szCs w:val="16"/>
-        </w:rPr>
-        <w:t>editor = {Toland, Janet},</w:t>
-      </w:r>
-    </w:p>
-    <w:p>
-      <w:pPr>
-        <w:pStyle w:val="PreformattedText"/>
-        <w:bidi w:val="0"/>
-        <w:jc w:val="start"/>
-        <w:rPr>
-          <w:rFonts w:ascii="Consolas" w:hAnsi="Consolas"/>
-          <w:sz w:val="16"/>
-          <w:szCs w:val="16"/>
-        </w:rPr>
-      </w:pPr>
-      <w:r>
-        <w:rPr>
-          <w:rFonts w:ascii="Consolas" w:hAnsi="Consolas"/>
-          <w:sz w:val="16"/>
-          <w:szCs w:val="16"/>
-        </w:rPr>
-        <w:t>publisher = {{The New Zealand Computer Society}},</w:t>
-      </w:r>
-    </w:p>
-    <w:p>
-      <w:pPr>
-        <w:pStyle w:val="PreformattedText"/>
-        <w:bidi w:val="0"/>
-        <w:jc w:val="start"/>
-        <w:rPr>
-          <w:rFonts w:ascii="Consolas" w:hAnsi="Consolas"/>
-          <w:sz w:val="16"/>
-          <w:szCs w:val="16"/>
-        </w:rPr>
-      </w:pPr>
-      <w:r>
-        <w:rPr>
-          <w:rFonts w:ascii="Consolas" w:hAnsi="Consolas"/>
-          <w:sz w:val="16"/>
-          <w:szCs w:val="16"/>
-        </w:rPr>
-        <w:t>title = {{Memories of the early days - NZCS: Why and how it was so}},</w:t>
-      </w:r>
-    </w:p>
-    <w:p>
-      <w:pPr>
-        <w:pStyle w:val="PreformattedText"/>
-        <w:bidi w:val="0"/>
-        <w:jc w:val="start"/>
-        <w:rPr>
-          <w:rFonts w:ascii="Consolas" w:hAnsi="Consolas"/>
-          <w:sz w:val="16"/>
-          <w:szCs w:val="16"/>
-        </w:rPr>
-      </w:pPr>
-      <w:r>
-        <w:rPr>
-          <w:rFonts w:ascii="Consolas" w:hAnsi="Consolas"/>
-          <w:sz w:val="16"/>
-          <w:szCs w:val="16"/>
-        </w:rPr>
-        <w:t>author = {Moon, Bruce},</w:t>
-      </w:r>
-    </w:p>
-    <w:p>
-      <w:pPr>
-        <w:pStyle w:val="PreformattedText"/>
-        <w:bidi w:val="0"/>
-        <w:jc w:val="start"/>
-        <w:rPr>
-          <w:rFonts w:ascii="Consolas" w:hAnsi="Consolas"/>
-          <w:sz w:val="16"/>
-          <w:szCs w:val="16"/>
-        </w:rPr>
-      </w:pPr>
-      <w:r>
-        <w:rPr>
-          <w:rFonts w:ascii="Consolas" w:hAnsi="Consolas"/>
-          <w:sz w:val="16"/>
-          <w:szCs w:val="16"/>
-        </w:rPr>
-        <w:t>year = "2010",</w:t>
-      </w:r>
-    </w:p>
-    <w:p>
-      <w:pPr>
-        <w:pStyle w:val="PreformattedText"/>
-        <w:bidi w:val="0"/>
-        <w:jc w:val="start"/>
-        <w:rPr>
-          <w:rFonts w:ascii="Consolas" w:hAnsi="Consolas"/>
-          <w:sz w:val="16"/>
-          <w:szCs w:val="16"/>
-        </w:rPr>
-      </w:pPr>
-      <w:r>
-        <w:rPr>
-          <w:rFonts w:ascii="Consolas" w:hAnsi="Consolas"/>
-          <w:sz w:val="16"/>
-          <w:szCs w:val="16"/>
-        </w:rPr>
-        <w:t>url = "https://history.itp.nz/part-2/moon.html"}</w:t>
       </w:r>
     </w:p>
     <w:p>
@@ -12650,7 +13546,7 @@
       <w:jc w:val="center"/>
       <w:rPr/>
     </w:pPr>
-    <w:bookmarkStart w:id="23" w:name="PageNumWizard_FOOTER_Default_Page_Style1"/>
+    <w:bookmarkStart w:id="24" w:name="PageNumWizard_FOOTER_Default_Page_Style1"/>
     <w:r>
       <w:rPr/>
       <w:fldChar w:fldCharType="begin"/>
@@ -12665,13 +13561,13 @@
     </w:r>
     <w:r>
       <w:rPr/>
-      <w:t>6</w:t>
+      <w:t>1</w:t>
     </w:r>
     <w:r>
       <w:rPr/>
       <w:fldChar w:fldCharType="end"/>
     </w:r>
-    <w:bookmarkEnd w:id="23"/>
+    <w:bookmarkEnd w:id="24"/>
   </w:p>
 </w:ftr>
 </file>

</xml_diff>